<commit_message>
Actualizado package.json y preguntas 2
</commit_message>
<xml_diff>
--- a/Preguntas SDI 2.docx
+++ b/Preguntas SDI 2.docx
@@ -28,23 +28,7 @@
         <w:t xml:space="preserve">De forma asíncrona </w:t>
       </w:r>
       <w:r>
-        <w:t>y sin bloqueo, utiliza un único hilo de ejecución (</w:t>
-      </w:r>
-      <w:proofErr w:type="gramStart"/>
-      <w:r>
-        <w:t>single</w:t>
-      </w:r>
-      <w:proofErr w:type="gramEnd"/>
-      <w:r>
-        <w:t xml:space="preserve"> </w:t>
-      </w:r>
-      <w:proofErr w:type="spellStart"/>
-      <w:r>
-        <w:t>threading</w:t>
-      </w:r>
-      <w:proofErr w:type="spellEnd"/>
-      <w:r>
-        <w:t xml:space="preserve">) que gestiona las entradas y salidas asíncronas </w:t>
+        <w:t xml:space="preserve">y sin bloqueo, utiliza un único hilo de ejecución (single threading) que gestiona las entradas y salidas asíncronas </w:t>
       </w:r>
       <w:r>
         <w:t>de los clientes</w:t>
@@ -53,15 +37,7 @@
         <w:t xml:space="preserve"> conectados.</w:t>
       </w:r>
       <w:r>
-        <w:t xml:space="preserve"> Esto </w:t>
-      </w:r>
-      <w:proofErr w:type="spellStart"/>
-      <w:r>
-        <w:t>pemite</w:t>
-      </w:r>
-      <w:proofErr w:type="spellEnd"/>
-      <w:r>
-        <w:t xml:space="preserve"> ejecutar varios procesos de E/S sin producir un bloqueo en el sistema.</w:t>
+        <w:t xml:space="preserve"> Esto pemite ejecutar varios procesos de E/S sin producir un bloqueo en el sistema.</w:t>
       </w:r>
     </w:p>
     <w:p>
@@ -124,66 +100,24 @@
         </w:numPr>
       </w:pPr>
       <w:r>
-        <w:t xml:space="preserve">¿Qué diferencias hay entre </w:t>
-      </w:r>
-      <w:proofErr w:type="spellStart"/>
-      <w:proofErr w:type="gramStart"/>
-      <w:r>
-        <w:t>req.body</w:t>
-      </w:r>
-      <w:proofErr w:type="gramEnd"/>
-      <w:r>
-        <w:t>.n</w:t>
-      </w:r>
-      <w:proofErr w:type="spellEnd"/>
-      <w:r>
-        <w:t xml:space="preserve"> y </w:t>
-      </w:r>
-      <w:proofErr w:type="spellStart"/>
-      <w:r>
-        <w:t>req.query.n</w:t>
-      </w:r>
-      <w:proofErr w:type="spellEnd"/>
-      <w:r>
-        <w:t>?</w:t>
-      </w:r>
-    </w:p>
-    <w:p>
-      <w:pPr>
-        <w:pStyle w:val="Prrafodelista"/>
-      </w:pPr>
-      <w:proofErr w:type="spellStart"/>
-      <w:r>
-        <w:t>Body</w:t>
-      </w:r>
-      <w:proofErr w:type="spellEnd"/>
-      <w:r>
-        <w:t xml:space="preserve"> coge los datos en el cuerpo de la petición</w:t>
+        <w:t>¿Qué diferencias hay entre req.body.n y req.query.n?</w:t>
+      </w:r>
+    </w:p>
+    <w:p>
+      <w:pPr>
+        <w:pStyle w:val="Prrafodelista"/>
+      </w:pPr>
+      <w:r>
+        <w:t>Body coge los datos en el cuerpo de la petición</w:t>
       </w:r>
       <w:r>
         <w:t xml:space="preserve"> (peticiones Post)</w:t>
       </w:r>
       <w:r>
-        <w:t xml:space="preserve"> y </w:t>
-      </w:r>
-      <w:proofErr w:type="spellStart"/>
-      <w:r>
-        <w:t>query</w:t>
-      </w:r>
-      <w:proofErr w:type="spellEnd"/>
-      <w:r>
-        <w:t xml:space="preserve"> los coge de la URL</w:t>
-      </w:r>
-      <w:r>
-        <w:t xml:space="preserve"> (peticiones </w:t>
-      </w:r>
-      <w:proofErr w:type="spellStart"/>
-      <w:r>
-        <w:t>Get</w:t>
-      </w:r>
-      <w:proofErr w:type="spellEnd"/>
-      <w:r>
-        <w:t>)</w:t>
+        <w:t xml:space="preserve"> y query los coge de la URL</w:t>
+      </w:r>
+      <w:r>
+        <w:t xml:space="preserve"> (peticiones Get)</w:t>
       </w:r>
       <w:r>
         <w:t>.</w:t>
@@ -201,18 +135,10 @@
         <w:t xml:space="preserve">¿Cómo </w:t>
       </w:r>
       <w:r>
-        <w:t xml:space="preserve">se inserta un atributo en </w:t>
-      </w:r>
-      <w:proofErr w:type="spellStart"/>
-      <w:r>
-        <w:t>S</w:t>
-      </w:r>
-      <w:r>
-        <w:t>wig</w:t>
-      </w:r>
-      <w:proofErr w:type="spellEnd"/>
-      <w:r>
-        <w:t>?</w:t>
+        <w:t>se inserta un atributo en S</w:t>
+      </w:r>
+      <w:r>
+        <w:t>wig?</w:t>
       </w:r>
     </w:p>
     <w:p>
@@ -239,7 +165,6 @@
         </w:rPr>
         <w:t>&lt;</w:t>
       </w:r>
-      <w:proofErr w:type="spellStart"/>
       <w:r>
         <w:rPr>
           <w:rFonts w:ascii="Consolas" w:eastAsia="Times New Roman" w:hAnsi="Consolas" w:cs="Times New Roman"/>
@@ -250,8 +175,6 @@
         </w:rPr>
         <w:t>td</w:t>
       </w:r>
-      <w:proofErr w:type="spellEnd"/>
-      <w:proofErr w:type="gramStart"/>
       <w:r>
         <w:rPr>
           <w:rFonts w:ascii="Consolas" w:eastAsia="Times New Roman" w:hAnsi="Consolas" w:cs="Times New Roman"/>
@@ -270,18 +193,7 @@
           <w:szCs w:val="21"/>
           <w:lang w:eastAsia="es-ES"/>
         </w:rPr>
-        <w:t>{</w:t>
-      </w:r>
-      <w:proofErr w:type="gramEnd"/>
-      <w:r>
-        <w:rPr>
-          <w:rFonts w:ascii="Consolas" w:eastAsia="Times New Roman" w:hAnsi="Consolas" w:cs="Times New Roman"/>
-          <w:color w:val="D4D4D4"/>
-          <w:sz w:val="21"/>
-          <w:szCs w:val="21"/>
-          <w:lang w:eastAsia="es-ES"/>
-        </w:rPr>
-        <w:t xml:space="preserve">{ </w:t>
+        <w:t xml:space="preserve">{{ </w:t>
       </w:r>
       <w:r>
         <w:rPr>
@@ -313,7 +225,6 @@
         </w:rPr>
         <w:t>&lt;/</w:t>
       </w:r>
-      <w:proofErr w:type="spellStart"/>
       <w:r>
         <w:rPr>
           <w:rFonts w:ascii="Consolas" w:eastAsia="Times New Roman" w:hAnsi="Consolas" w:cs="Times New Roman"/>
@@ -324,7 +235,6 @@
         </w:rPr>
         <w:t>td</w:t>
       </w:r>
-      <w:proofErr w:type="spellEnd"/>
       <w:r>
         <w:rPr>
           <w:rFonts w:ascii="Consolas" w:eastAsia="Times New Roman" w:hAnsi="Consolas" w:cs="Times New Roman"/>
@@ -351,17 +261,7 @@
         <w:t>las distintas</w:t>
       </w:r>
       <w:r>
-        <w:t xml:space="preserve"> formas de crear un módulo y exportarlo. (</w:t>
-      </w:r>
-      <w:proofErr w:type="spellStart"/>
-      <w:proofErr w:type="gramStart"/>
-      <w:r>
-        <w:t>module.exports</w:t>
-      </w:r>
-      <w:proofErr w:type="spellEnd"/>
-      <w:proofErr w:type="gramEnd"/>
-      <w:r>
-        <w:t xml:space="preserve"> =)</w:t>
+        <w:t xml:space="preserve"> formas de crear un módulo y exportarlo. (module.exports =)</w:t>
       </w:r>
     </w:p>
     <w:p>
@@ -406,7 +306,10 @@
         <w:t xml:space="preserve">Como una </w:t>
       </w:r>
       <w:r>
-        <w:t>clase, permiten crear instancias. (Lo que no enseño Cueva)</w:t>
+        <w:t>clase, permi</w:t>
+      </w:r>
+      <w:r>
+        <w:t>ten crear instancias.</w:t>
       </w:r>
     </w:p>
     <w:p>
@@ -426,15 +329,7 @@
         <w:pStyle w:val="Prrafodelista"/>
       </w:pPr>
       <w:r>
-        <w:t xml:space="preserve">En MongoDB los </w:t>
-      </w:r>
-      <w:proofErr w:type="spellStart"/>
-      <w:r>
-        <w:t>ids</w:t>
-      </w:r>
-      <w:proofErr w:type="spellEnd"/>
-      <w:r>
-        <w:t xml:space="preserve"> son objetos, no cadenas de caracteres</w:t>
+        <w:t>En MongoDB los ids son objetos, no cadenas de caracteres</w:t>
       </w:r>
     </w:p>
     <w:p>
@@ -448,8 +343,6 @@
       <w:r>
         <w:t>¿Cuál es el objetiv</w:t>
       </w:r>
-      <w:bookmarkStart w:id="0" w:name="_GoBack"/>
-      <w:bookmarkEnd w:id="0"/>
       <w:r>
         <w:t>o principal de los servicios web?</w:t>
       </w:r>
@@ -491,15 +384,27 @@
         </w:numPr>
       </w:pPr>
       <w:r>
-        <w:t>¿Qué diferencia hay entre jQuery y node.js si los dos utilizan JavaScript?</w:t>
-      </w:r>
-    </w:p>
-    <w:p>
-      <w:pPr>
-        <w:pStyle w:val="Prrafodelista"/>
-      </w:pPr>
-      <w:r>
-        <w:t>El código de jQuery se ejecuta en el lado del cliente y el código de node.js se ejecuta en el lado del servidor.</w:t>
+        <w:t>¿Qué</w:t>
+      </w:r>
+      <w:r>
+        <w:t xml:space="preserve"> diferencia hay entre jQuery y N</w:t>
+      </w:r>
+      <w:r>
+        <w:t>ode.js si los dos utilizan JavaScript?</w:t>
+      </w:r>
+    </w:p>
+    <w:p>
+      <w:pPr>
+        <w:pStyle w:val="Prrafodelista"/>
+      </w:pPr>
+      <w:r>
+        <w:t xml:space="preserve">El código de jQuery se ejecuta en el lado del cliente </w:t>
+      </w:r>
+      <w:r>
+        <w:t>y el código de N</w:t>
+      </w:r>
+      <w:r>
+        <w:t>ode.js se ejecuta en el lado del servidor.</w:t>
       </w:r>
     </w:p>
     <w:p>
@@ -527,7 +432,6 @@
           <w:lang w:eastAsia="es-ES"/>
         </w:rPr>
       </w:pPr>
-      <w:proofErr w:type="spellStart"/>
       <w:r>
         <w:rPr>
           <w:rFonts w:ascii="Consolas" w:eastAsia="Times New Roman" w:hAnsi="Consolas" w:cs="Times New Roman"/>
@@ -538,7 +442,6 @@
         </w:rPr>
         <w:t>var</w:t>
       </w:r>
-      <w:proofErr w:type="spellEnd"/>
       <w:r>
         <w:rPr>
           <w:rFonts w:ascii="Consolas" w:eastAsia="Times New Roman" w:hAnsi="Consolas" w:cs="Times New Roman"/>
@@ -549,7 +452,6 @@
         </w:rPr>
         <w:t xml:space="preserve"> </w:t>
       </w:r>
-      <w:proofErr w:type="spellStart"/>
       <w:r>
         <w:rPr>
           <w:rFonts w:ascii="Consolas" w:eastAsia="Times New Roman" w:hAnsi="Consolas" w:cs="Times New Roman"/>
@@ -560,7 +462,6 @@
         </w:rPr>
         <w:t>express</w:t>
       </w:r>
-      <w:proofErr w:type="spellEnd"/>
       <w:r>
         <w:rPr>
           <w:rFonts w:ascii="Consolas" w:eastAsia="Times New Roman" w:hAnsi="Consolas" w:cs="Times New Roman"/>
@@ -571,7 +472,6 @@
         </w:rPr>
         <w:t xml:space="preserve"> = </w:t>
       </w:r>
-      <w:proofErr w:type="spellStart"/>
       <w:r>
         <w:rPr>
           <w:rFonts w:ascii="Consolas" w:eastAsia="Times New Roman" w:hAnsi="Consolas" w:cs="Times New Roman"/>
@@ -582,7 +482,6 @@
         </w:rPr>
         <w:t>require</w:t>
       </w:r>
-      <w:proofErr w:type="spellEnd"/>
       <w:r>
         <w:rPr>
           <w:rFonts w:ascii="Consolas" w:eastAsia="Times New Roman" w:hAnsi="Consolas" w:cs="Times New Roman"/>
@@ -601,29 +500,7 @@
           <w:szCs w:val="21"/>
           <w:lang w:eastAsia="es-ES"/>
         </w:rPr>
-        <w:t>'</w:t>
-      </w:r>
-      <w:proofErr w:type="spellStart"/>
-      <w:r>
-        <w:rPr>
-          <w:rFonts w:ascii="Consolas" w:eastAsia="Times New Roman" w:hAnsi="Consolas" w:cs="Times New Roman"/>
-          <w:color w:val="CE9178"/>
-          <w:sz w:val="21"/>
-          <w:szCs w:val="21"/>
-          <w:lang w:eastAsia="es-ES"/>
-        </w:rPr>
-        <w:t>express</w:t>
-      </w:r>
-      <w:proofErr w:type="spellEnd"/>
-      <w:r>
-        <w:rPr>
-          <w:rFonts w:ascii="Consolas" w:eastAsia="Times New Roman" w:hAnsi="Consolas" w:cs="Times New Roman"/>
-          <w:color w:val="CE9178"/>
-          <w:sz w:val="21"/>
-          <w:szCs w:val="21"/>
-          <w:lang w:eastAsia="es-ES"/>
-        </w:rPr>
-        <w:t>'</w:t>
+        <w:t>'express'</w:t>
       </w:r>
       <w:r>
         <w:rPr>
@@ -649,7 +526,6 @@
           <w:lang w:eastAsia="es-ES"/>
         </w:rPr>
       </w:pPr>
-      <w:proofErr w:type="spellStart"/>
       <w:r>
         <w:rPr>
           <w:rFonts w:ascii="Consolas" w:eastAsia="Times New Roman" w:hAnsi="Consolas" w:cs="Times New Roman"/>
@@ -660,7 +536,6 @@
         </w:rPr>
         <w:t>var</w:t>
       </w:r>
-      <w:proofErr w:type="spellEnd"/>
       <w:r>
         <w:rPr>
           <w:rFonts w:ascii="Consolas" w:eastAsia="Times New Roman" w:hAnsi="Consolas" w:cs="Times New Roman"/>
@@ -691,8 +566,6 @@
         </w:rPr>
         <w:t xml:space="preserve"> = </w:t>
       </w:r>
-      <w:proofErr w:type="spellStart"/>
-      <w:proofErr w:type="gramStart"/>
       <w:r>
         <w:rPr>
           <w:rFonts w:ascii="Consolas" w:eastAsia="Times New Roman" w:hAnsi="Consolas" w:cs="Times New Roman"/>
@@ -703,27 +576,15 @@
         </w:rPr>
         <w:t>express</w:t>
       </w:r>
-      <w:proofErr w:type="spellEnd"/>
-      <w:r>
-        <w:rPr>
-          <w:rFonts w:ascii="Consolas" w:eastAsia="Times New Roman" w:hAnsi="Consolas" w:cs="Times New Roman"/>
-          <w:color w:val="D4D4D4"/>
-          <w:sz w:val="21"/>
-          <w:szCs w:val="21"/>
-          <w:lang w:eastAsia="es-ES"/>
-        </w:rPr>
-        <w:t>(</w:t>
-      </w:r>
-      <w:proofErr w:type="gramEnd"/>
-      <w:r>
-        <w:rPr>
-          <w:rFonts w:ascii="Consolas" w:eastAsia="Times New Roman" w:hAnsi="Consolas" w:cs="Times New Roman"/>
-          <w:color w:val="D4D4D4"/>
-          <w:sz w:val="21"/>
-          <w:szCs w:val="21"/>
-          <w:lang w:eastAsia="es-ES"/>
-        </w:rPr>
-        <w:t>);</w:t>
+      <w:r>
+        <w:rPr>
+          <w:rFonts w:ascii="Consolas" w:eastAsia="Times New Roman" w:hAnsi="Consolas" w:cs="Times New Roman"/>
+          <w:color w:val="D4D4D4"/>
+          <w:sz w:val="21"/>
+          <w:szCs w:val="21"/>
+          <w:lang w:eastAsia="es-ES"/>
+        </w:rPr>
+        <w:t>();</w:t>
       </w:r>
     </w:p>
     <w:p>
@@ -753,8 +614,6 @@
           <w:lang w:eastAsia="es-ES"/>
         </w:rPr>
       </w:pPr>
-      <w:proofErr w:type="spellStart"/>
-      <w:proofErr w:type="gramStart"/>
       <w:r>
         <w:rPr>
           <w:rFonts w:ascii="Consolas" w:eastAsia="Times New Roman" w:hAnsi="Consolas" w:cs="Times New Roman"/>
@@ -785,7 +644,6 @@
         </w:rPr>
         <w:t>get</w:t>
       </w:r>
-      <w:proofErr w:type="spellEnd"/>
       <w:r>
         <w:rPr>
           <w:rFonts w:ascii="Consolas" w:eastAsia="Times New Roman" w:hAnsi="Consolas" w:cs="Times New Roman"/>
@@ -796,7 +654,6 @@
         </w:rPr>
         <w:t>(</w:t>
       </w:r>
-      <w:proofErr w:type="gramEnd"/>
       <w:r>
         <w:rPr>
           <w:rFonts w:ascii="Consolas" w:eastAsia="Times New Roman" w:hAnsi="Consolas" w:cs="Times New Roman"/>
@@ -817,7 +674,6 @@
         </w:rPr>
         <w:t xml:space="preserve">, </w:t>
       </w:r>
-      <w:proofErr w:type="spellStart"/>
       <w:r>
         <w:rPr>
           <w:rFonts w:ascii="Consolas" w:eastAsia="Times New Roman" w:hAnsi="Consolas" w:cs="Times New Roman"/>
@@ -828,7 +684,6 @@
         </w:rPr>
         <w:t>function</w:t>
       </w:r>
-      <w:proofErr w:type="spellEnd"/>
       <w:r>
         <w:rPr>
           <w:rFonts w:ascii="Consolas" w:eastAsia="Times New Roman" w:hAnsi="Consolas" w:cs="Times New Roman"/>
@@ -863,8 +718,6 @@
         </w:rPr>
         <w:t xml:space="preserve">    </w:t>
       </w:r>
-      <w:proofErr w:type="spellStart"/>
-      <w:proofErr w:type="gramStart"/>
       <w:r>
         <w:rPr>
           <w:rFonts w:ascii="Consolas" w:eastAsia="Times New Roman" w:hAnsi="Consolas" w:cs="Times New Roman"/>
@@ -895,8 +748,6 @@
         </w:rPr>
         <w:t>send</w:t>
       </w:r>
-      <w:proofErr w:type="spellEnd"/>
-      <w:proofErr w:type="gramEnd"/>
       <w:r>
         <w:rPr>
           <w:rFonts w:ascii="Consolas" w:eastAsia="Times New Roman" w:hAnsi="Consolas" w:cs="Times New Roman"/>
@@ -961,23 +812,7 @@
         </w:numPr>
       </w:pPr>
       <w:r>
-        <w:t>El objeto “</w:t>
-      </w:r>
-      <w:proofErr w:type="gramStart"/>
-      <w:r>
-        <w:t>app</w:t>
-      </w:r>
-      <w:proofErr w:type="gramEnd"/>
-      <w:r>
-        <w:t>” maneja la aplicación, “</w:t>
-      </w:r>
-      <w:proofErr w:type="spellStart"/>
-      <w:r>
-        <w:t>express</w:t>
-      </w:r>
-      <w:proofErr w:type="spellEnd"/>
-      <w:r>
-        <w:t>” ni siquiera existe.</w:t>
+        <w:t>El objeto “app” maneja la aplicación, “express” ni siquiera existe.</w:t>
       </w:r>
     </w:p>
     <w:p>
@@ -992,15 +827,7 @@
         <w:t xml:space="preserve">A </w:t>
       </w:r>
       <w:r>
-        <w:t xml:space="preserve">la función le faltan los parámetros de la petición y la respuesta, normalmente denominados </w:t>
-      </w:r>
-      <w:proofErr w:type="spellStart"/>
-      <w:r>
-        <w:t>req</w:t>
-      </w:r>
-      <w:proofErr w:type="spellEnd"/>
-      <w:r>
-        <w:t xml:space="preserve"> y res.</w:t>
+        <w:t>la función le faltan los parámetros de la petición y la respuesta, normalmente denominados req y res.</w:t>
       </w:r>
       <w:r>
         <w:br w:type="page"/>
@@ -1032,8 +859,6 @@
           <w:lang w:eastAsia="es-ES"/>
         </w:rPr>
       </w:pPr>
-      <w:proofErr w:type="spellStart"/>
-      <w:proofErr w:type="gramStart"/>
       <w:r>
         <w:rPr>
           <w:rFonts w:ascii="Consolas" w:eastAsia="Times New Roman" w:hAnsi="Consolas" w:cs="Times New Roman"/>
@@ -1064,7 +889,6 @@
         </w:rPr>
         <w:t>get</w:t>
       </w:r>
-      <w:proofErr w:type="spellEnd"/>
       <w:r>
         <w:rPr>
           <w:rFonts w:ascii="Consolas" w:eastAsia="Times New Roman" w:hAnsi="Consolas" w:cs="Times New Roman"/>
@@ -1075,7 +899,6 @@
         </w:rPr>
         <w:t>(</w:t>
       </w:r>
-      <w:proofErr w:type="gramEnd"/>
       <w:r>
         <w:rPr>
           <w:rFonts w:ascii="Consolas" w:eastAsia="Times New Roman" w:hAnsi="Consolas" w:cs="Times New Roman"/>
@@ -1096,7 +919,6 @@
         </w:rPr>
         <w:t xml:space="preserve">, </w:t>
       </w:r>
-      <w:proofErr w:type="spellStart"/>
       <w:r>
         <w:rPr>
           <w:rFonts w:ascii="Consolas" w:eastAsia="Times New Roman" w:hAnsi="Consolas" w:cs="Times New Roman"/>
@@ -1107,7 +929,6 @@
         </w:rPr>
         <w:t>function</w:t>
       </w:r>
-      <w:proofErr w:type="spellEnd"/>
       <w:r>
         <w:rPr>
           <w:rFonts w:ascii="Consolas" w:eastAsia="Times New Roman" w:hAnsi="Consolas" w:cs="Times New Roman"/>
@@ -1118,7 +939,6 @@
         </w:rPr>
         <w:t>(</w:t>
       </w:r>
-      <w:proofErr w:type="spellStart"/>
       <w:r>
         <w:rPr>
           <w:rFonts w:ascii="Consolas" w:eastAsia="Times New Roman" w:hAnsi="Consolas" w:cs="Times New Roman"/>
@@ -1129,7 +949,6 @@
         </w:rPr>
         <w:t>reg</w:t>
       </w:r>
-      <w:proofErr w:type="spellEnd"/>
       <w:r>
         <w:rPr>
           <w:rFonts w:ascii="Consolas" w:eastAsia="Times New Roman" w:hAnsi="Consolas" w:cs="Times New Roman"/>
@@ -1225,8 +1044,6 @@
           <w:lang w:eastAsia="es-ES"/>
         </w:rPr>
       </w:pPr>
-      <w:proofErr w:type="spellStart"/>
-      <w:proofErr w:type="gramStart"/>
       <w:r>
         <w:rPr>
           <w:rFonts w:ascii="Consolas" w:eastAsia="Times New Roman" w:hAnsi="Consolas" w:cs="Times New Roman"/>
@@ -1257,7 +1074,6 @@
         </w:rPr>
         <w:t>get</w:t>
       </w:r>
-      <w:proofErr w:type="spellEnd"/>
       <w:r>
         <w:rPr>
           <w:rFonts w:ascii="Consolas" w:eastAsia="Times New Roman" w:hAnsi="Consolas" w:cs="Times New Roman"/>
@@ -1268,7 +1084,6 @@
         </w:rPr>
         <w:t>(</w:t>
       </w:r>
-      <w:proofErr w:type="gramEnd"/>
       <w:r>
         <w:rPr>
           <w:rFonts w:ascii="Consolas" w:eastAsia="Times New Roman" w:hAnsi="Consolas" w:cs="Times New Roman"/>
@@ -1289,7 +1104,6 @@
         </w:rPr>
         <w:t xml:space="preserve">, </w:t>
       </w:r>
-      <w:proofErr w:type="spellStart"/>
       <w:r>
         <w:rPr>
           <w:rFonts w:ascii="Consolas" w:eastAsia="Times New Roman" w:hAnsi="Consolas" w:cs="Times New Roman"/>
@@ -1300,7 +1114,6 @@
         </w:rPr>
         <w:t>function</w:t>
       </w:r>
-      <w:proofErr w:type="spellEnd"/>
       <w:r>
         <w:rPr>
           <w:rFonts w:ascii="Consolas" w:eastAsia="Times New Roman" w:hAnsi="Consolas" w:cs="Times New Roman"/>
@@ -1311,7 +1124,6 @@
         </w:rPr>
         <w:t xml:space="preserve"> (</w:t>
       </w:r>
-      <w:proofErr w:type="spellStart"/>
       <w:r>
         <w:rPr>
           <w:rFonts w:ascii="Consolas" w:eastAsia="Times New Roman" w:hAnsi="Consolas" w:cs="Times New Roman"/>
@@ -1322,7 +1134,6 @@
         </w:rPr>
         <w:t>req</w:t>
       </w:r>
-      <w:proofErr w:type="spellEnd"/>
       <w:r>
         <w:rPr>
           <w:rFonts w:ascii="Consolas" w:eastAsia="Times New Roman" w:hAnsi="Consolas" w:cs="Times New Roman"/>
@@ -1377,7 +1188,6 @@
         </w:rPr>
         <w:t xml:space="preserve">    </w:t>
       </w:r>
-      <w:proofErr w:type="spellStart"/>
       <w:r>
         <w:rPr>
           <w:rFonts w:ascii="Consolas" w:eastAsia="Times New Roman" w:hAnsi="Consolas" w:cs="Times New Roman"/>
@@ -1388,7 +1198,6 @@
         </w:rPr>
         <w:t>var</w:t>
       </w:r>
-      <w:proofErr w:type="spellEnd"/>
       <w:r>
         <w:rPr>
           <w:rFonts w:ascii="Consolas" w:eastAsia="Times New Roman" w:hAnsi="Consolas" w:cs="Times New Roman"/>
@@ -1419,8 +1228,6 @@
         </w:rPr>
         <w:t xml:space="preserve"> = </w:t>
       </w:r>
-      <w:proofErr w:type="spellStart"/>
-      <w:proofErr w:type="gramStart"/>
       <w:r>
         <w:rPr>
           <w:rFonts w:ascii="Consolas" w:eastAsia="Times New Roman" w:hAnsi="Consolas" w:cs="Times New Roman"/>
@@ -1451,7 +1258,6 @@
         </w:rPr>
         <w:t>params</w:t>
       </w:r>
-      <w:proofErr w:type="gramEnd"/>
       <w:r>
         <w:rPr>
           <w:rFonts w:ascii="Consolas" w:eastAsia="Times New Roman" w:hAnsi="Consolas" w:cs="Times New Roman"/>
@@ -1472,7 +1278,6 @@
         </w:rPr>
         <w:t>valor</w:t>
       </w:r>
-      <w:proofErr w:type="spellEnd"/>
       <w:r>
         <w:rPr>
           <w:rFonts w:ascii="Consolas" w:eastAsia="Times New Roman" w:hAnsi="Consolas" w:cs="Times New Roman"/>
@@ -1507,8 +1312,6 @@
         </w:rPr>
         <w:t xml:space="preserve">    </w:t>
       </w:r>
-      <w:proofErr w:type="spellStart"/>
-      <w:proofErr w:type="gramStart"/>
       <w:r>
         <w:rPr>
           <w:rFonts w:ascii="Consolas" w:eastAsia="Times New Roman" w:hAnsi="Consolas" w:cs="Times New Roman"/>
@@ -1539,8 +1342,6 @@
         </w:rPr>
         <w:t>send</w:t>
       </w:r>
-      <w:proofErr w:type="spellEnd"/>
-      <w:proofErr w:type="gramEnd"/>
       <w:r>
         <w:rPr>
           <w:rFonts w:ascii="Consolas" w:eastAsia="Times New Roman" w:hAnsi="Consolas" w:cs="Times New Roman"/>
@@ -1622,8 +1423,6 @@
           <w:lang w:eastAsia="es-ES"/>
         </w:rPr>
       </w:pPr>
-      <w:proofErr w:type="spellStart"/>
-      <w:proofErr w:type="gramStart"/>
       <w:r>
         <w:rPr>
           <w:rFonts w:ascii="Consolas" w:eastAsia="Times New Roman" w:hAnsi="Consolas" w:cs="Times New Roman"/>
@@ -1654,7 +1453,6 @@
         </w:rPr>
         <w:t>get</w:t>
       </w:r>
-      <w:proofErr w:type="spellEnd"/>
       <w:r>
         <w:rPr>
           <w:rFonts w:ascii="Consolas" w:eastAsia="Times New Roman" w:hAnsi="Consolas" w:cs="Times New Roman"/>
@@ -1665,7 +1463,6 @@
         </w:rPr>
         <w:t>(</w:t>
       </w:r>
-      <w:proofErr w:type="gramEnd"/>
       <w:r>
         <w:rPr>
           <w:rFonts w:ascii="Consolas" w:eastAsia="Times New Roman" w:hAnsi="Consolas" w:cs="Times New Roman"/>
@@ -1686,7 +1483,6 @@
         </w:rPr>
         <w:t xml:space="preserve">, </w:t>
       </w:r>
-      <w:proofErr w:type="spellStart"/>
       <w:r>
         <w:rPr>
           <w:rFonts w:ascii="Consolas" w:eastAsia="Times New Roman" w:hAnsi="Consolas" w:cs="Times New Roman"/>
@@ -1697,7 +1493,6 @@
         </w:rPr>
         <w:t>function</w:t>
       </w:r>
-      <w:proofErr w:type="spellEnd"/>
       <w:r>
         <w:rPr>
           <w:rFonts w:ascii="Consolas" w:eastAsia="Times New Roman" w:hAnsi="Consolas" w:cs="Times New Roman"/>
@@ -1708,7 +1503,6 @@
         </w:rPr>
         <w:t>(</w:t>
       </w:r>
-      <w:proofErr w:type="spellStart"/>
       <w:r>
         <w:rPr>
           <w:rFonts w:ascii="Consolas" w:eastAsia="Times New Roman" w:hAnsi="Consolas" w:cs="Times New Roman"/>
@@ -1719,7 +1513,6 @@
         </w:rPr>
         <w:t>req</w:t>
       </w:r>
-      <w:proofErr w:type="spellEnd"/>
       <w:r>
         <w:rPr>
           <w:rFonts w:ascii="Consolas" w:eastAsia="Times New Roman" w:hAnsi="Consolas" w:cs="Times New Roman"/>
@@ -1774,7 +1567,6 @@
         </w:rPr>
         <w:t xml:space="preserve">    </w:t>
       </w:r>
-      <w:proofErr w:type="spellStart"/>
       <w:r>
         <w:rPr>
           <w:rFonts w:ascii="Consolas" w:eastAsia="Times New Roman" w:hAnsi="Consolas" w:cs="Times New Roman"/>
@@ -1805,7 +1597,6 @@
         </w:rPr>
         <w:t>obtenerUsuarios</w:t>
       </w:r>
-      <w:proofErr w:type="spellEnd"/>
       <w:r>
         <w:rPr>
           <w:rFonts w:ascii="Consolas" w:eastAsia="Times New Roman" w:hAnsi="Consolas" w:cs="Times New Roman"/>
@@ -1816,7 +1607,6 @@
         </w:rPr>
         <w:t xml:space="preserve">(, </w:t>
       </w:r>
-      <w:proofErr w:type="spellStart"/>
       <w:r>
         <w:rPr>
           <w:rFonts w:ascii="Consolas" w:eastAsia="Times New Roman" w:hAnsi="Consolas" w:cs="Times New Roman"/>
@@ -1827,7 +1617,6 @@
         </w:rPr>
         <w:t>function</w:t>
       </w:r>
-      <w:proofErr w:type="spellEnd"/>
       <w:r>
         <w:rPr>
           <w:rFonts w:ascii="Consolas" w:eastAsia="Times New Roman" w:hAnsi="Consolas" w:cs="Times New Roman"/>
@@ -1848,7 +1637,6 @@
         </w:rPr>
         <w:t>usuarios</w:t>
       </w:r>
-      <w:proofErr w:type="gramStart"/>
       <w:r>
         <w:rPr>
           <w:rFonts w:ascii="Consolas" w:eastAsia="Times New Roman" w:hAnsi="Consolas" w:cs="Times New Roman"/>
@@ -1859,7 +1647,6 @@
         </w:rPr>
         <w:t>){</w:t>
       </w:r>
-      <w:proofErr w:type="gramEnd"/>
     </w:p>
     <w:p>
       <w:pPr>
@@ -1884,8 +1671,6 @@
         </w:rPr>
         <w:t xml:space="preserve">        </w:t>
       </w:r>
-      <w:proofErr w:type="spellStart"/>
-      <w:proofErr w:type="gramStart"/>
       <w:r>
         <w:rPr>
           <w:rFonts w:ascii="Consolas" w:eastAsia="Times New Roman" w:hAnsi="Consolas" w:cs="Times New Roman"/>
@@ -1896,7 +1681,6 @@
         </w:rPr>
         <w:t>if</w:t>
       </w:r>
-      <w:proofErr w:type="spellEnd"/>
       <w:r>
         <w:rPr>
           <w:rFonts w:ascii="Consolas" w:eastAsia="Times New Roman" w:hAnsi="Consolas" w:cs="Times New Roman"/>
@@ -1907,7 +1691,6 @@
         </w:rPr>
         <w:t>(</w:t>
       </w:r>
-      <w:proofErr w:type="gramEnd"/>
       <w:r>
         <w:rPr>
           <w:rFonts w:ascii="Consolas" w:eastAsia="Times New Roman" w:hAnsi="Consolas" w:cs="Times New Roman"/>
@@ -1972,8 +1755,6 @@
         </w:rPr>
         <w:t xml:space="preserve">            </w:t>
       </w:r>
-      <w:proofErr w:type="spellStart"/>
-      <w:proofErr w:type="gramStart"/>
       <w:r>
         <w:rPr>
           <w:rFonts w:ascii="Consolas" w:eastAsia="Times New Roman" w:hAnsi="Consolas" w:cs="Times New Roman"/>
@@ -2004,8 +1785,6 @@
         </w:rPr>
         <w:t>json</w:t>
       </w:r>
-      <w:proofErr w:type="spellEnd"/>
-      <w:proofErr w:type="gramEnd"/>
       <w:r>
         <w:rPr>
           <w:rFonts w:ascii="Consolas" w:eastAsia="Times New Roman" w:hAnsi="Consolas" w:cs="Times New Roman"/>
@@ -2080,7 +1859,6 @@
         </w:rPr>
         <w:t xml:space="preserve">        } </w:t>
       </w:r>
-      <w:proofErr w:type="spellStart"/>
       <w:r>
         <w:rPr>
           <w:rFonts w:ascii="Consolas" w:eastAsia="Times New Roman" w:hAnsi="Consolas" w:cs="Times New Roman"/>
@@ -2091,7 +1869,6 @@
         </w:rPr>
         <w:t>else</w:t>
       </w:r>
-      <w:proofErr w:type="spellEnd"/>
       <w:r>
         <w:rPr>
           <w:rFonts w:ascii="Consolas" w:eastAsia="Times New Roman" w:hAnsi="Consolas" w:cs="Times New Roman"/>
@@ -2126,8 +1903,6 @@
         </w:rPr>
         <w:t xml:space="preserve">            </w:t>
       </w:r>
-      <w:proofErr w:type="spellStart"/>
-      <w:proofErr w:type="gramStart"/>
       <w:r>
         <w:rPr>
           <w:rFonts w:ascii="Consolas" w:eastAsia="Times New Roman" w:hAnsi="Consolas" w:cs="Times New Roman"/>
@@ -2158,8 +1933,6 @@
         </w:rPr>
         <w:t>send</w:t>
       </w:r>
-      <w:proofErr w:type="spellEnd"/>
-      <w:proofErr w:type="gramEnd"/>
       <w:r>
         <w:rPr>
           <w:rFonts w:ascii="Consolas" w:eastAsia="Times New Roman" w:hAnsi="Consolas" w:cs="Times New Roman"/>
@@ -2170,7 +1943,6 @@
         </w:rPr>
         <w:t>(</w:t>
       </w:r>
-      <w:proofErr w:type="spellStart"/>
       <w:r>
         <w:rPr>
           <w:rFonts w:ascii="Consolas" w:eastAsia="Times New Roman" w:hAnsi="Consolas" w:cs="Times New Roman"/>
@@ -2201,7 +1973,6 @@
         </w:rPr>
         <w:t>stringify</w:t>
       </w:r>
-      <w:proofErr w:type="spellEnd"/>
       <w:r>
         <w:rPr>
           <w:rFonts w:ascii="Consolas" w:eastAsia="Times New Roman" w:hAnsi="Consolas" w:cs="Times New Roman"/>
@@ -2314,15 +2085,7 @@
         </w:numPr>
       </w:pPr>
       <w:r>
-        <w:t>Tal como está el código, habría que mandar un JSON al método “</w:t>
-      </w:r>
-      <w:proofErr w:type="spellStart"/>
-      <w:r>
-        <w:t>obtenerUsuarios</w:t>
-      </w:r>
-      <w:proofErr w:type="spellEnd"/>
-      <w:r>
-        <w:t>” aunque sea vacío. Debería ser:</w:t>
+        <w:t>Tal como está el código, habría que mandar un JSON al método “obtenerUsuarios” aunque sea vacío. Debería ser:</w:t>
       </w:r>
     </w:p>
     <w:p>
@@ -2339,7 +2102,6 @@
           <w:lang w:eastAsia="es-ES"/>
         </w:rPr>
       </w:pPr>
-      <w:proofErr w:type="spellStart"/>
       <w:r>
         <w:rPr>
           <w:rFonts w:ascii="Consolas" w:eastAsia="Times New Roman" w:hAnsi="Consolas" w:cs="Times New Roman"/>
@@ -2370,7 +2132,6 @@
         </w:rPr>
         <w:t>obtenerUsuarios</w:t>
       </w:r>
-      <w:proofErr w:type="spellEnd"/>
       <w:r>
         <w:rPr>
           <w:rFonts w:ascii="Consolas" w:eastAsia="Times New Roman" w:hAnsi="Consolas" w:cs="Times New Roman"/>
@@ -2401,7 +2162,6 @@
         </w:rPr>
         <w:t xml:space="preserve">, </w:t>
       </w:r>
-      <w:proofErr w:type="spellStart"/>
       <w:r>
         <w:rPr>
           <w:rFonts w:ascii="Consolas" w:eastAsia="Times New Roman" w:hAnsi="Consolas" w:cs="Times New Roman"/>
@@ -2412,7 +2172,6 @@
         </w:rPr>
         <w:t>function</w:t>
       </w:r>
-      <w:proofErr w:type="spellEnd"/>
       <w:r>
         <w:rPr>
           <w:rFonts w:ascii="Consolas" w:eastAsia="Times New Roman" w:hAnsi="Consolas" w:cs="Times New Roman"/>
@@ -2433,7 +2192,6 @@
         </w:rPr>
         <w:t>usuarios</w:t>
       </w:r>
-      <w:proofErr w:type="gramStart"/>
       <w:r>
         <w:rPr>
           <w:rFonts w:ascii="Consolas" w:eastAsia="Times New Roman" w:hAnsi="Consolas" w:cs="Times New Roman"/>
@@ -2444,7 +2202,6 @@
         </w:rPr>
         <w:t>){</w:t>
       </w:r>
-      <w:proofErr w:type="gramEnd"/>
     </w:p>
     <w:p>
       <w:pPr>
@@ -2483,7 +2240,6 @@
           <w:lang w:eastAsia="es-ES"/>
         </w:rPr>
       </w:pPr>
-      <w:proofErr w:type="spellStart"/>
       <w:r>
         <w:rPr>
           <w:rFonts w:ascii="Consolas" w:eastAsia="Times New Roman" w:hAnsi="Consolas" w:cs="Times New Roman"/>
@@ -2494,7 +2250,6 @@
         </w:rPr>
         <w:t>var</w:t>
       </w:r>
-      <w:proofErr w:type="spellEnd"/>
       <w:r>
         <w:rPr>
           <w:rFonts w:ascii="Consolas" w:eastAsia="Times New Roman" w:hAnsi="Consolas" w:cs="Times New Roman"/>
@@ -2523,18 +2278,7 @@
           <w:szCs w:val="21"/>
           <w:lang w:eastAsia="es-ES"/>
         </w:rPr>
-        <w:t xml:space="preserve"> = </w:t>
-      </w:r>
-      <w:proofErr w:type="gramStart"/>
-      <w:r>
-        <w:rPr>
-          <w:rFonts w:ascii="Consolas" w:eastAsia="Times New Roman" w:hAnsi="Consolas" w:cs="Times New Roman"/>
-          <w:color w:val="D4D4D4"/>
-          <w:sz w:val="21"/>
-          <w:szCs w:val="21"/>
-          <w:lang w:eastAsia="es-ES"/>
-        </w:rPr>
-        <w:t xml:space="preserve">{ </w:t>
+        <w:t xml:space="preserve"> = { </w:t>
       </w:r>
       <w:r>
         <w:rPr>
@@ -2544,18 +2288,7 @@
           <w:szCs w:val="21"/>
           <w:lang w:eastAsia="es-ES"/>
         </w:rPr>
-        <w:t>nombre</w:t>
-      </w:r>
-      <w:proofErr w:type="gramEnd"/>
-      <w:r>
-        <w:rPr>
-          <w:rFonts w:ascii="Consolas" w:eastAsia="Times New Roman" w:hAnsi="Consolas" w:cs="Times New Roman"/>
-          <w:color w:val="9CDCFE"/>
-          <w:sz w:val="21"/>
-          <w:szCs w:val="21"/>
-          <w:lang w:eastAsia="es-ES"/>
-        </w:rPr>
-        <w:t xml:space="preserve"> :</w:t>
+        <w:t>nombre :</w:t>
       </w:r>
       <w:r>
         <w:rPr>
@@ -2575,29 +2308,7 @@
           <w:szCs w:val="21"/>
           <w:lang w:eastAsia="es-ES"/>
         </w:rPr>
-        <w:t>"</w:t>
-      </w:r>
-      <w:proofErr w:type="spellStart"/>
-      <w:r>
-        <w:rPr>
-          <w:rFonts w:ascii="Consolas" w:eastAsia="Times New Roman" w:hAnsi="Consolas" w:cs="Times New Roman"/>
-          <w:color w:val="CE9178"/>
-          <w:sz w:val="21"/>
-          <w:szCs w:val="21"/>
-          <w:lang w:eastAsia="es-ES"/>
-        </w:rPr>
-        <w:t>uniovi</w:t>
-      </w:r>
-      <w:proofErr w:type="spellEnd"/>
-      <w:r>
-        <w:rPr>
-          <w:rFonts w:ascii="Consolas" w:eastAsia="Times New Roman" w:hAnsi="Consolas" w:cs="Times New Roman"/>
-          <w:color w:val="CE9178"/>
-          <w:sz w:val="21"/>
-          <w:szCs w:val="21"/>
-          <w:lang w:eastAsia="es-ES"/>
-        </w:rPr>
-        <w:t>"</w:t>
+        <w:t>"uniovi"</w:t>
       </w:r>
       <w:r>
         <w:rPr>
@@ -2697,8 +2408,6 @@
           <w:lang w:eastAsia="es-ES"/>
         </w:rPr>
       </w:pPr>
-      <w:proofErr w:type="spellStart"/>
-      <w:proofErr w:type="gramStart"/>
       <w:r>
         <w:rPr>
           <w:rFonts w:ascii="Consolas" w:eastAsia="Times New Roman" w:hAnsi="Consolas" w:cs="Times New Roman"/>
@@ -2729,8 +2438,6 @@
         </w:rPr>
         <w:t>connect</w:t>
       </w:r>
-      <w:proofErr w:type="spellEnd"/>
-      <w:proofErr w:type="gramEnd"/>
       <w:r>
         <w:rPr>
           <w:rFonts w:ascii="Consolas" w:eastAsia="Times New Roman" w:hAnsi="Consolas" w:cs="Times New Roman"/>
@@ -2741,7 +2448,6 @@
         </w:rPr>
         <w:t>(</w:t>
       </w:r>
-      <w:proofErr w:type="spellStart"/>
       <w:r>
         <w:rPr>
           <w:rFonts w:ascii="Consolas" w:eastAsia="Times New Roman" w:hAnsi="Consolas" w:cs="Times New Roman"/>
@@ -2772,7 +2478,6 @@
         </w:rPr>
         <w:t>get</w:t>
       </w:r>
-      <w:proofErr w:type="spellEnd"/>
       <w:r>
         <w:rPr>
           <w:rFonts w:ascii="Consolas" w:eastAsia="Times New Roman" w:hAnsi="Consolas" w:cs="Times New Roman"/>
@@ -2791,96 +2496,68 @@
           <w:szCs w:val="21"/>
           <w:lang w:eastAsia="es-ES"/>
         </w:rPr>
-        <w:t>'</w:t>
-      </w:r>
-      <w:proofErr w:type="spellStart"/>
-      <w:r>
-        <w:rPr>
-          <w:rFonts w:ascii="Consolas" w:eastAsia="Times New Roman" w:hAnsi="Consolas" w:cs="Times New Roman"/>
-          <w:color w:val="CE9178"/>
+        <w:t>'db'</w:t>
+      </w:r>
+      <w:r>
+        <w:rPr>
+          <w:rFonts w:ascii="Consolas" w:eastAsia="Times New Roman" w:hAnsi="Consolas" w:cs="Times New Roman"/>
+          <w:color w:val="D4D4D4"/>
+          <w:sz w:val="21"/>
+          <w:szCs w:val="21"/>
+          <w:lang w:eastAsia="es-ES"/>
+        </w:rPr>
+        <w:t xml:space="preserve">), </w:t>
+      </w:r>
+      <w:r>
+        <w:rPr>
+          <w:rFonts w:ascii="Consolas" w:eastAsia="Times New Roman" w:hAnsi="Consolas" w:cs="Times New Roman"/>
+          <w:color w:val="569CD6"/>
+          <w:sz w:val="21"/>
+          <w:szCs w:val="21"/>
+          <w:lang w:eastAsia="es-ES"/>
+        </w:rPr>
+        <w:t>function</w:t>
+      </w:r>
+      <w:r>
+        <w:rPr>
+          <w:rFonts w:ascii="Consolas" w:eastAsia="Times New Roman" w:hAnsi="Consolas" w:cs="Times New Roman"/>
+          <w:color w:val="D4D4D4"/>
+          <w:sz w:val="21"/>
+          <w:szCs w:val="21"/>
+          <w:lang w:eastAsia="es-ES"/>
+        </w:rPr>
+        <w:t>(</w:t>
+      </w:r>
+      <w:r>
+        <w:rPr>
+          <w:rFonts w:ascii="Consolas" w:eastAsia="Times New Roman" w:hAnsi="Consolas" w:cs="Times New Roman"/>
+          <w:color w:val="9CDCFE"/>
+          <w:sz w:val="21"/>
+          <w:szCs w:val="21"/>
+          <w:lang w:eastAsia="es-ES"/>
+        </w:rPr>
+        <w:t>err</w:t>
+      </w:r>
+      <w:r>
+        <w:rPr>
+          <w:rFonts w:ascii="Consolas" w:eastAsia="Times New Roman" w:hAnsi="Consolas" w:cs="Times New Roman"/>
+          <w:color w:val="D4D4D4"/>
+          <w:sz w:val="21"/>
+          <w:szCs w:val="21"/>
+          <w:lang w:eastAsia="es-ES"/>
+        </w:rPr>
+        <w:t xml:space="preserve">, </w:t>
+      </w:r>
+      <w:r>
+        <w:rPr>
+          <w:rFonts w:ascii="Consolas" w:eastAsia="Times New Roman" w:hAnsi="Consolas" w:cs="Times New Roman"/>
+          <w:color w:val="9CDCFE"/>
           <w:sz w:val="21"/>
           <w:szCs w:val="21"/>
           <w:lang w:eastAsia="es-ES"/>
         </w:rPr>
         <w:t>db</w:t>
       </w:r>
-      <w:proofErr w:type="spellEnd"/>
-      <w:r>
-        <w:rPr>
-          <w:rFonts w:ascii="Consolas" w:eastAsia="Times New Roman" w:hAnsi="Consolas" w:cs="Times New Roman"/>
-          <w:color w:val="CE9178"/>
-          <w:sz w:val="21"/>
-          <w:szCs w:val="21"/>
-          <w:lang w:eastAsia="es-ES"/>
-        </w:rPr>
-        <w:t>'</w:t>
-      </w:r>
-      <w:r>
-        <w:rPr>
-          <w:rFonts w:ascii="Consolas" w:eastAsia="Times New Roman" w:hAnsi="Consolas" w:cs="Times New Roman"/>
-          <w:color w:val="D4D4D4"/>
-          <w:sz w:val="21"/>
-          <w:szCs w:val="21"/>
-          <w:lang w:eastAsia="es-ES"/>
-        </w:rPr>
-        <w:t xml:space="preserve">), </w:t>
-      </w:r>
-      <w:proofErr w:type="spellStart"/>
-      <w:r>
-        <w:rPr>
-          <w:rFonts w:ascii="Consolas" w:eastAsia="Times New Roman" w:hAnsi="Consolas" w:cs="Times New Roman"/>
-          <w:color w:val="569CD6"/>
-          <w:sz w:val="21"/>
-          <w:szCs w:val="21"/>
-          <w:lang w:eastAsia="es-ES"/>
-        </w:rPr>
-        <w:t>function</w:t>
-      </w:r>
-      <w:proofErr w:type="spellEnd"/>
-      <w:r>
-        <w:rPr>
-          <w:rFonts w:ascii="Consolas" w:eastAsia="Times New Roman" w:hAnsi="Consolas" w:cs="Times New Roman"/>
-          <w:color w:val="D4D4D4"/>
-          <w:sz w:val="21"/>
-          <w:szCs w:val="21"/>
-          <w:lang w:eastAsia="es-ES"/>
-        </w:rPr>
-        <w:t>(</w:t>
-      </w:r>
-      <w:proofErr w:type="spellStart"/>
-      <w:r>
-        <w:rPr>
-          <w:rFonts w:ascii="Consolas" w:eastAsia="Times New Roman" w:hAnsi="Consolas" w:cs="Times New Roman"/>
-          <w:color w:val="9CDCFE"/>
-          <w:sz w:val="21"/>
-          <w:szCs w:val="21"/>
-          <w:lang w:eastAsia="es-ES"/>
-        </w:rPr>
-        <w:t>err</w:t>
-      </w:r>
-      <w:proofErr w:type="spellEnd"/>
-      <w:r>
-        <w:rPr>
-          <w:rFonts w:ascii="Consolas" w:eastAsia="Times New Roman" w:hAnsi="Consolas" w:cs="Times New Roman"/>
-          <w:color w:val="D4D4D4"/>
-          <w:sz w:val="21"/>
-          <w:szCs w:val="21"/>
-          <w:lang w:eastAsia="es-ES"/>
-        </w:rPr>
-        <w:t xml:space="preserve">, </w:t>
-      </w:r>
-      <w:proofErr w:type="spellStart"/>
-      <w:r>
-        <w:rPr>
-          <w:rFonts w:ascii="Consolas" w:eastAsia="Times New Roman" w:hAnsi="Consolas" w:cs="Times New Roman"/>
-          <w:color w:val="9CDCFE"/>
-          <w:sz w:val="21"/>
-          <w:szCs w:val="21"/>
-          <w:lang w:eastAsia="es-ES"/>
-        </w:rPr>
-        <w:t>db</w:t>
-      </w:r>
-      <w:proofErr w:type="spellEnd"/>
       <w:r>
         <w:rPr>
           <w:rFonts w:ascii="Consolas" w:eastAsia="Times New Roman" w:hAnsi="Consolas" w:cs="Times New Roman"/>
@@ -2915,7 +2592,6 @@
         </w:rPr>
         <w:t xml:space="preserve">    </w:t>
       </w:r>
-      <w:proofErr w:type="spellStart"/>
       <w:r>
         <w:rPr>
           <w:rFonts w:ascii="Consolas" w:eastAsia="Times New Roman" w:hAnsi="Consolas" w:cs="Times New Roman"/>
@@ -2926,7 +2602,6 @@
         </w:rPr>
         <w:t>var</w:t>
       </w:r>
-      <w:proofErr w:type="spellEnd"/>
       <w:r>
         <w:rPr>
           <w:rFonts w:ascii="Consolas" w:eastAsia="Times New Roman" w:hAnsi="Consolas" w:cs="Times New Roman"/>
@@ -2937,7 +2612,6 @@
         </w:rPr>
         <w:t xml:space="preserve"> </w:t>
       </w:r>
-      <w:proofErr w:type="spellStart"/>
       <w:r>
         <w:rPr>
           <w:rFonts w:ascii="Consolas" w:eastAsia="Times New Roman" w:hAnsi="Consolas" w:cs="Times New Roman"/>
@@ -2948,7 +2622,6 @@
         </w:rPr>
         <w:t>collection</w:t>
       </w:r>
-      <w:proofErr w:type="spellEnd"/>
       <w:r>
         <w:rPr>
           <w:rFonts w:ascii="Consolas" w:eastAsia="Times New Roman" w:hAnsi="Consolas" w:cs="Times New Roman"/>
@@ -2959,8 +2632,6 @@
         </w:rPr>
         <w:t xml:space="preserve"> = </w:t>
       </w:r>
-      <w:proofErr w:type="spellStart"/>
-      <w:proofErr w:type="gramStart"/>
       <w:r>
         <w:rPr>
           <w:rFonts w:ascii="Consolas" w:eastAsia="Times New Roman" w:hAnsi="Consolas" w:cs="Times New Roman"/>
@@ -2991,8 +2662,6 @@
         </w:rPr>
         <w:t>collection</w:t>
       </w:r>
-      <w:proofErr w:type="spellEnd"/>
-      <w:proofErr w:type="gramEnd"/>
       <w:r>
         <w:rPr>
           <w:rFonts w:ascii="Consolas" w:eastAsia="Times New Roman" w:hAnsi="Consolas" w:cs="Times New Roman"/>
@@ -3131,8 +2800,6 @@
         </w:rPr>
         <w:t xml:space="preserve">    </w:t>
       </w:r>
-      <w:proofErr w:type="spellStart"/>
-      <w:proofErr w:type="gramStart"/>
       <w:r>
         <w:rPr>
           <w:rFonts w:ascii="Consolas" w:eastAsia="Times New Roman" w:hAnsi="Consolas" w:cs="Times New Roman"/>
@@ -3163,8 +2830,6 @@
         </w:rPr>
         <w:t>insert</w:t>
       </w:r>
-      <w:proofErr w:type="spellEnd"/>
-      <w:proofErr w:type="gramEnd"/>
       <w:r>
         <w:rPr>
           <w:rFonts w:ascii="Consolas" w:eastAsia="Times New Roman" w:hAnsi="Consolas" w:cs="Times New Roman"/>
@@ -3195,7 +2860,6 @@
         </w:rPr>
         <w:t xml:space="preserve">, </w:t>
       </w:r>
-      <w:proofErr w:type="spellStart"/>
       <w:r>
         <w:rPr>
           <w:rFonts w:ascii="Consolas" w:eastAsia="Times New Roman" w:hAnsi="Consolas" w:cs="Times New Roman"/>
@@ -3206,7 +2870,6 @@
         </w:rPr>
         <w:t>function</w:t>
       </w:r>
-      <w:proofErr w:type="spellEnd"/>
       <w:r>
         <w:rPr>
           <w:rFonts w:ascii="Consolas" w:eastAsia="Times New Roman" w:hAnsi="Consolas" w:cs="Times New Roman"/>
@@ -3217,7 +2880,6 @@
         </w:rPr>
         <w:t>(</w:t>
       </w:r>
-      <w:proofErr w:type="spellStart"/>
       <w:r>
         <w:rPr>
           <w:rFonts w:ascii="Consolas" w:eastAsia="Times New Roman" w:hAnsi="Consolas" w:cs="Times New Roman"/>
@@ -3228,7 +2890,6 @@
         </w:rPr>
         <w:t>err</w:t>
       </w:r>
-      <w:proofErr w:type="spellEnd"/>
       <w:r>
         <w:rPr>
           <w:rFonts w:ascii="Consolas" w:eastAsia="Times New Roman" w:hAnsi="Consolas" w:cs="Times New Roman"/>
@@ -3367,8 +3028,6 @@
         </w:rPr>
         <w:t xml:space="preserve">        </w:t>
       </w:r>
-      <w:proofErr w:type="spellStart"/>
-      <w:proofErr w:type="gramStart"/>
       <w:r>
         <w:rPr>
           <w:rFonts w:ascii="Consolas" w:eastAsia="Times New Roman" w:hAnsi="Consolas" w:cs="Times New Roman"/>
@@ -3399,8 +3058,6 @@
         </w:rPr>
         <w:t>send</w:t>
       </w:r>
-      <w:proofErr w:type="spellEnd"/>
-      <w:proofErr w:type="gramEnd"/>
       <w:r>
         <w:rPr>
           <w:rFonts w:ascii="Consolas" w:eastAsia="Times New Roman" w:hAnsi="Consolas" w:cs="Times New Roman"/>
@@ -3431,7 +3088,6 @@
         </w:rPr>
         <w:t xml:space="preserve"> + </w:t>
       </w:r>
-      <w:proofErr w:type="spellStart"/>
       <w:r>
         <w:rPr>
           <w:rFonts w:ascii="Consolas" w:eastAsia="Times New Roman" w:hAnsi="Consolas" w:cs="Times New Roman"/>
@@ -3462,7 +3118,6 @@
         </w:rPr>
         <w:t>ops</w:t>
       </w:r>
-      <w:proofErr w:type="spellEnd"/>
       <w:r>
         <w:rPr>
           <w:rFonts w:ascii="Consolas" w:eastAsia="Times New Roman" w:hAnsi="Consolas" w:cs="Times New Roman"/>
@@ -3537,8 +3192,6 @@
         </w:rPr>
         <w:t xml:space="preserve">        </w:t>
       </w:r>
-      <w:proofErr w:type="spellStart"/>
-      <w:proofErr w:type="gramStart"/>
       <w:r>
         <w:rPr>
           <w:rFonts w:ascii="Consolas" w:eastAsia="Times New Roman" w:hAnsi="Consolas" w:cs="Times New Roman"/>
@@ -3569,8 +3222,6 @@
         </w:rPr>
         <w:t>close</w:t>
       </w:r>
-      <w:proofErr w:type="spellEnd"/>
-      <w:proofErr w:type="gramEnd"/>
       <w:r>
         <w:rPr>
           <w:rFonts w:ascii="Consolas" w:eastAsia="Times New Roman" w:hAnsi="Consolas" w:cs="Times New Roman"/>
@@ -3819,23 +3470,7 @@
         <w:pStyle w:val="Prrafodelista"/>
       </w:pPr>
       <w:r>
-        <w:t>Con NPM (</w:t>
-      </w:r>
-      <w:proofErr w:type="spellStart"/>
-      <w:r>
-        <w:t>Node</w:t>
-      </w:r>
-      <w:proofErr w:type="spellEnd"/>
-      <w:r>
-        <w:t xml:space="preserve"> </w:t>
-      </w:r>
-      <w:proofErr w:type="spellStart"/>
-      <w:r>
-        <w:t>Package</w:t>
-      </w:r>
-      <w:proofErr w:type="spellEnd"/>
-      <w:r>
-        <w:t xml:space="preserve"> Manager).</w:t>
+        <w:t>Con NPM (Node Package Manager).</w:t>
       </w:r>
     </w:p>
     <w:p>
@@ -3847,15 +3482,7 @@
         </w:numPr>
       </w:pPr>
       <w:r>
-        <w:t xml:space="preserve">¿Cuál es el fichero equivalente del pom.xml de </w:t>
-      </w:r>
-      <w:proofErr w:type="spellStart"/>
-      <w:r>
-        <w:t>SpringBoot</w:t>
-      </w:r>
-      <w:proofErr w:type="spellEnd"/>
-      <w:r>
-        <w:t xml:space="preserve"> en Node.js?</w:t>
+        <w:t>¿Cuál es el fichero equivalente del pom.xml de SpringBoot en Node.js?</w:t>
       </w:r>
       <w:r>
         <w:t xml:space="preserve"> ¿Qué información del proyecto contiene?</w:t>
@@ -3866,50 +3493,43 @@
         <w:pStyle w:val="Prrafodelista"/>
       </w:pPr>
       <w:r>
-        <w:t xml:space="preserve">Es el fichero </w:t>
-      </w:r>
-      <w:proofErr w:type="spellStart"/>
-      <w:proofErr w:type="gramStart"/>
-      <w:r>
-        <w:t>package.json</w:t>
-      </w:r>
-      <w:proofErr w:type="spellEnd"/>
-      <w:proofErr w:type="gramEnd"/>
+        <w:t>Es el fichero package.json.</w:t>
+      </w:r>
+      <w:r>
+        <w:t xml:space="preserve"> En </w:t>
+      </w:r>
+      <w:r>
+        <w:t>él</w:t>
+      </w:r>
+      <w:r>
+        <w:t xml:space="preserve"> se definen:</w:t>
+      </w:r>
+    </w:p>
+    <w:p>
+      <w:pPr>
+        <w:pStyle w:val="Prrafodelista"/>
+        <w:numPr>
+          <w:ilvl w:val="0"/>
+          <w:numId w:val="2"/>
+        </w:numPr>
+      </w:pPr>
+      <w:r>
+        <w:t>La configuración y los metadatos de la aplicación.</w:t>
+      </w:r>
+    </w:p>
+    <w:p>
+      <w:pPr>
+        <w:pStyle w:val="Prrafodelista"/>
+        <w:numPr>
+          <w:ilvl w:val="0"/>
+          <w:numId w:val="2"/>
+        </w:numPr>
+      </w:pPr>
+      <w:r>
+        <w:t>Las dependencias utilizadas</w:t>
+      </w:r>
       <w:r>
         <w:t>.</w:t>
-      </w:r>
-      <w:r>
-        <w:t xml:space="preserve"> En </w:t>
-      </w:r>
-      <w:r>
-        <w:t>él</w:t>
-      </w:r>
-      <w:r>
-        <w:t xml:space="preserve"> se definen:</w:t>
-      </w:r>
-    </w:p>
-    <w:p>
-      <w:pPr>
-        <w:pStyle w:val="Prrafodelista"/>
-        <w:numPr>
-          <w:ilvl w:val="0"/>
-          <w:numId w:val="2"/>
-        </w:numPr>
-      </w:pPr>
-      <w:r>
-        <w:t>La configuración y los metadatos de la aplicación.</w:t>
-      </w:r>
-    </w:p>
-    <w:p>
-      <w:pPr>
-        <w:pStyle w:val="Prrafodelista"/>
-        <w:numPr>
-          <w:ilvl w:val="0"/>
-          <w:numId w:val="2"/>
-        </w:numPr>
-      </w:pPr>
-      <w:r>
-        <w:t>Las dependencias utilizadas</w:t>
       </w:r>
     </w:p>
     <w:p>
@@ -3943,7 +3563,6 @@
           <w:lang w:eastAsia="es-ES"/>
         </w:rPr>
       </w:pPr>
-      <w:proofErr w:type="spellStart"/>
       <w:r>
         <w:rPr>
           <w:rFonts w:ascii="Consolas" w:eastAsia="Times New Roman" w:hAnsi="Consolas" w:cs="Times New Roman"/>
@@ -3954,7 +3573,6 @@
         </w:rPr>
         <w:t>var</w:t>
       </w:r>
-      <w:proofErr w:type="spellEnd"/>
       <w:r>
         <w:rPr>
           <w:rFonts w:ascii="Consolas" w:eastAsia="Times New Roman" w:hAnsi="Consolas" w:cs="Times New Roman"/>
@@ -3965,7 +3583,6 @@
         </w:rPr>
         <w:t xml:space="preserve"> </w:t>
       </w:r>
-      <w:proofErr w:type="spellStart"/>
       <w:r>
         <w:rPr>
           <w:rFonts w:ascii="Consolas" w:eastAsia="Times New Roman" w:hAnsi="Consolas" w:cs="Times New Roman"/>
@@ -3976,7 +3593,6 @@
         </w:rPr>
         <w:t>my_package</w:t>
       </w:r>
-      <w:proofErr w:type="spellEnd"/>
       <w:r>
         <w:rPr>
           <w:rFonts w:ascii="Consolas" w:eastAsia="Times New Roman" w:hAnsi="Consolas" w:cs="Times New Roman"/>
@@ -3987,7 +3603,6 @@
         </w:rPr>
         <w:t xml:space="preserve"> = </w:t>
       </w:r>
-      <w:proofErr w:type="spellStart"/>
       <w:r>
         <w:rPr>
           <w:rFonts w:ascii="Consolas" w:eastAsia="Times New Roman" w:hAnsi="Consolas" w:cs="Times New Roman"/>
@@ -3998,7 +3613,6 @@
         </w:rPr>
         <w:t>require</w:t>
       </w:r>
-      <w:proofErr w:type="spellEnd"/>
       <w:r>
         <w:rPr>
           <w:rFonts w:ascii="Consolas" w:eastAsia="Times New Roman" w:hAnsi="Consolas" w:cs="Times New Roman"/>
@@ -4017,29 +3631,7 @@
           <w:szCs w:val="21"/>
           <w:lang w:eastAsia="es-ES"/>
         </w:rPr>
-        <w:t>'&lt;</w:t>
-      </w:r>
-      <w:proofErr w:type="spellStart"/>
-      <w:r>
-        <w:rPr>
-          <w:rFonts w:ascii="Consolas" w:eastAsia="Times New Roman" w:hAnsi="Consolas" w:cs="Times New Roman"/>
-          <w:color w:val="CE9178"/>
-          <w:sz w:val="21"/>
-          <w:szCs w:val="21"/>
-          <w:lang w:eastAsia="es-ES"/>
-        </w:rPr>
-        <w:t>package_name</w:t>
-      </w:r>
-      <w:proofErr w:type="spellEnd"/>
-      <w:r>
-        <w:rPr>
-          <w:rFonts w:ascii="Consolas" w:eastAsia="Times New Roman" w:hAnsi="Consolas" w:cs="Times New Roman"/>
-          <w:color w:val="CE9178"/>
-          <w:sz w:val="21"/>
-          <w:szCs w:val="21"/>
-          <w:lang w:eastAsia="es-ES"/>
-        </w:rPr>
-        <w:t>'</w:t>
+        <w:t>'&lt;package_name'</w:t>
       </w:r>
       <w:r>
         <w:rPr>
@@ -4115,7 +3707,10 @@
         </w:numPr>
       </w:pPr>
       <w:r>
-        <w:t>EL cliente espera la respuesta del servidor para continuar con el flujo del programa.</w:t>
+        <w:t xml:space="preserve">El </w:t>
+      </w:r>
+      <w:r>
+        <w:t>cliente espera la respuesta del servidor para continuar con el flujo del programa.</w:t>
       </w:r>
     </w:p>
     <w:p>
@@ -4151,15 +3746,7 @@
         </w:numPr>
       </w:pPr>
       <w:r>
-        <w:t xml:space="preserve">Se realizan mediante el sistema de </w:t>
-      </w:r>
-      <w:proofErr w:type="spellStart"/>
-      <w:r>
-        <w:t>callbacks</w:t>
-      </w:r>
-      <w:proofErr w:type="spellEnd"/>
-      <w:r>
-        <w:t xml:space="preserve"> (retrollamadas) y/o promesas.</w:t>
+        <w:t>Se realizan mediante el sistema de callbacks (retrollamadas) y/o promesas.</w:t>
       </w:r>
     </w:p>
     <w:p>
@@ -4203,35 +3790,19 @@
         </w:numPr>
       </w:pPr>
       <w:r>
-        <w:t xml:space="preserve">¿Qué es el enrutamiento o </w:t>
-      </w:r>
-      <w:proofErr w:type="spellStart"/>
-      <w:r>
-        <w:t>Routing</w:t>
-      </w:r>
-      <w:proofErr w:type="spellEnd"/>
-      <w:r>
-        <w:t xml:space="preserve"> en Express?</w:t>
-      </w:r>
-    </w:p>
-    <w:p>
-      <w:pPr>
-        <w:pStyle w:val="Prrafodelista"/>
-        <w:numPr>
-          <w:ilvl w:val="0"/>
-          <w:numId w:val="2"/>
-        </w:numPr>
-      </w:pPr>
-      <w:r>
-        <w:t>Define los puntos finales de una aplicación (URI), como se van a procesas las peticiones (</w:t>
-      </w:r>
-      <w:proofErr w:type="spellStart"/>
-      <w:r>
-        <w:t>request</w:t>
-      </w:r>
-      <w:proofErr w:type="spellEnd"/>
-      <w:r>
-        <w:t>) y las respuestas que se le enviaran al cliente (response).</w:t>
+        <w:t>¿Qué es el enrutamiento o Routing en Express?</w:t>
+      </w:r>
+    </w:p>
+    <w:p>
+      <w:pPr>
+        <w:pStyle w:val="Prrafodelista"/>
+        <w:numPr>
+          <w:ilvl w:val="0"/>
+          <w:numId w:val="2"/>
+        </w:numPr>
+      </w:pPr>
+      <w:r>
+        <w:t>Define los puntos finales de una aplicación (URI), como se van a procesas las peticiones (request) y las respuestas que se le enviaran al cliente (response).</w:t>
       </w:r>
     </w:p>
     <w:p>
@@ -4247,16 +3818,7 @@
       </w:r>
       <w:r>
         <w:br/>
-      </w:r>
-      <w:proofErr w:type="spellStart"/>
-      <w:proofErr w:type="gramStart"/>
-      <w:r>
-        <w:t>app.METHOD</w:t>
-      </w:r>
-      <w:proofErr w:type="spellEnd"/>
-      <w:proofErr w:type="gramEnd"/>
-      <w:r>
-        <w:t>(PATH, HANDLER)</w:t>
+        <w:t>app.METHOD(PATH, HANDLER)</w:t>
       </w:r>
     </w:p>
     <w:p>
@@ -4267,19 +3829,21 @@
           <w:numId w:val="2"/>
         </w:numPr>
       </w:pPr>
-      <w:proofErr w:type="gramStart"/>
-      <w:r>
-        <w:t>app</w:t>
-      </w:r>
-      <w:proofErr w:type="gramEnd"/>
-      <w:r>
-        <w:t xml:space="preserve">: instancia de una aplicación </w:t>
-      </w:r>
-      <w:proofErr w:type="spellStart"/>
-      <w:r>
-        <w:t>express</w:t>
-      </w:r>
-      <w:proofErr w:type="spellEnd"/>
+      <w:r>
+        <w:t>app: instancia de una aplicación express.</w:t>
+      </w:r>
+    </w:p>
+    <w:p>
+      <w:pPr>
+        <w:pStyle w:val="Prrafodelista"/>
+        <w:numPr>
+          <w:ilvl w:val="1"/>
+          <w:numId w:val="2"/>
+        </w:numPr>
+      </w:pPr>
+      <w:r>
+        <w:t>METHOD: método de solicitud HTTP (get o post)</w:t>
+      </w:r>
       <w:r>
         <w:t>.</w:t>
       </w:r>
@@ -4293,15 +3857,25 @@
         </w:numPr>
       </w:pPr>
       <w:r>
-        <w:t>METHOD: método de solicitud HTTP (</w:t>
-      </w:r>
-      <w:proofErr w:type="spellStart"/>
-      <w:r>
-        <w:t>get</w:t>
-      </w:r>
-      <w:proofErr w:type="spellEnd"/>
-      <w:r>
-        <w:t xml:space="preserve"> o post)</w:t>
+        <w:t>PATH</w:t>
+      </w:r>
+      <w:r>
+        <w:t xml:space="preserve"> (ruta)</w:t>
+      </w:r>
+      <w:r>
+        <w:t xml:space="preserve">: </w:t>
+      </w:r>
+      <w:r>
+        <w:t>vía de acceso al servidor (</w:t>
+      </w:r>
+      <w:r>
+        <w:t>URL introducida</w:t>
+      </w:r>
+      <w:r>
+        <w:t>)</w:t>
+      </w:r>
+      <w:r>
+        <w:t>. Admiten el uso de comodines y otras expresiones regulares.</w:t>
       </w:r>
     </w:p>
     <w:p>
@@ -4313,25 +3887,187 @@
         </w:numPr>
       </w:pPr>
       <w:r>
-        <w:t>PATH</w:t>
-      </w:r>
-      <w:r>
-        <w:t xml:space="preserve"> (ruta)</w:t>
-      </w:r>
-      <w:r>
-        <w:t xml:space="preserve">: </w:t>
-      </w:r>
-      <w:r>
-        <w:t>vía de acceso al servidor (</w:t>
-      </w:r>
-      <w:r>
-        <w:t>URL introducida</w:t>
-      </w:r>
-      <w:r>
-        <w:t>)</w:t>
-      </w:r>
-      <w:r>
-        <w:t>. Admiten el uso de comodines y otras expresiones regulares.</w:t>
+        <w:t>HANDLER</w:t>
+      </w:r>
+      <w:r>
+        <w:t xml:space="preserve"> (manejador)</w:t>
+      </w:r>
+      <w:r>
+        <w:t>:</w:t>
+      </w:r>
+      <w:r>
+        <w:t xml:space="preserve"> función que se ejecuta cuando se </w:t>
+      </w:r>
+      <w:r>
+        <w:t>recibe la petición</w:t>
+      </w:r>
+      <w:r>
+        <w:t>.</w:t>
+      </w:r>
+      <w:r>
+        <w:t xml:space="preserve"> Tiene acceso al objeto petición (req) y al objeto respuesta (res)</w:t>
+      </w:r>
+      <w:r>
+        <w:t>.</w:t>
+      </w:r>
+    </w:p>
+    <w:p>
+      <w:pPr>
+        <w:pStyle w:val="Ttulo2"/>
+        <w:numPr>
+          <w:ilvl w:val="0"/>
+          <w:numId w:val="4"/>
+        </w:numPr>
+      </w:pPr>
+      <w:r>
+        <w:t>¿Qué métodos de respuestas usamos en Express?</w:t>
+      </w:r>
+    </w:p>
+    <w:p>
+      <w:pPr>
+        <w:pStyle w:val="Prrafodelista"/>
+        <w:numPr>
+          <w:ilvl w:val="0"/>
+          <w:numId w:val="2"/>
+        </w:numPr>
+      </w:pPr>
+      <w:r>
+        <w:t>send(): envía una respuesta en forma de cadena.</w:t>
+      </w:r>
+    </w:p>
+    <w:p>
+      <w:pPr>
+        <w:pStyle w:val="Prrafodelista"/>
+        <w:numPr>
+          <w:ilvl w:val="0"/>
+          <w:numId w:val="2"/>
+        </w:numPr>
+      </w:pPr>
+      <w:r>
+        <w:t>json(): envía una respuesta en formato JSON.</w:t>
+      </w:r>
+    </w:p>
+    <w:p>
+      <w:pPr>
+        <w:pStyle w:val="Prrafodelista"/>
+        <w:numPr>
+          <w:ilvl w:val="0"/>
+          <w:numId w:val="2"/>
+        </w:numPr>
+      </w:pPr>
+      <w:r>
+        <w:t>redirect(): redirecciona otra URL.</w:t>
+      </w:r>
+    </w:p>
+    <w:p>
+      <w:pPr>
+        <w:pStyle w:val="Prrafodelista"/>
+        <w:ind w:left="1080"/>
+      </w:pPr>
+    </w:p>
+    <w:p>
+      <w:pPr>
+        <w:pStyle w:val="Ttulo2"/>
+        <w:numPr>
+          <w:ilvl w:val="0"/>
+          <w:numId w:val="4"/>
+        </w:numPr>
+      </w:pPr>
+      <w:r>
+        <w:t>¿Cómo se organiza los módulos de una aplicación Express?</w:t>
+      </w:r>
+    </w:p>
+    <w:p>
+      <w:pPr>
+        <w:pStyle w:val="Prrafodelista"/>
+        <w:numPr>
+          <w:ilvl w:val="0"/>
+          <w:numId w:val="2"/>
+        </w:numPr>
+      </w:pPr>
+      <w:r>
+        <w:t xml:space="preserve">Routes: </w:t>
+      </w:r>
+      <w:r>
+        <w:t>almacena</w:t>
+      </w:r>
+      <w:r>
+        <w:t xml:space="preserve"> los módulos de rutas (Controladores).</w:t>
+      </w:r>
+    </w:p>
+    <w:p>
+      <w:pPr>
+        <w:pStyle w:val="Prrafodelista"/>
+        <w:numPr>
+          <w:ilvl w:val="0"/>
+          <w:numId w:val="2"/>
+        </w:numPr>
+      </w:pPr>
+      <w:r>
+        <w:t>Public: almacena los ficheros estáticos. (Imágenes, videos, scripts, css, etc.)</w:t>
+      </w:r>
+      <w:r>
+        <w:t>.</w:t>
+      </w:r>
+    </w:p>
+    <w:p>
+      <w:pPr>
+        <w:pStyle w:val="Prrafodelista"/>
+        <w:numPr>
+          <w:ilvl w:val="0"/>
+          <w:numId w:val="2"/>
+        </w:numPr>
+      </w:pPr>
+      <w:r>
+        <w:t xml:space="preserve">Views: almacena las plantillas que se </w:t>
+      </w:r>
+      <w:r>
+        <w:t>utilizan</w:t>
+      </w:r>
+      <w:r>
+        <w:t xml:space="preserve"> en la aplicación. (HTML)</w:t>
+      </w:r>
+    </w:p>
+    <w:p>
+      <w:pPr>
+        <w:pStyle w:val="Prrafodelista"/>
+        <w:numPr>
+          <w:ilvl w:val="0"/>
+          <w:numId w:val="2"/>
+        </w:numPr>
+      </w:pPr>
+      <w:r>
+        <w:t xml:space="preserve">Modules: almacena los </w:t>
+      </w:r>
+      <w:r>
+        <w:t>módulos</w:t>
+      </w:r>
+      <w:r>
+        <w:t xml:space="preserve"> de base de datos (Repositorios)</w:t>
+      </w:r>
+    </w:p>
+    <w:p>
+      <w:pPr>
+        <w:pStyle w:val="Ttulo2"/>
+        <w:numPr>
+          <w:ilvl w:val="0"/>
+          <w:numId w:val="4"/>
+        </w:numPr>
+      </w:pPr>
+      <w:r>
+        <w:t>¿Cómo se utilizan las clases que se usan en el módulo “routes”?</w:t>
+      </w:r>
+    </w:p>
+    <w:p>
+      <w:pPr>
+        <w:pStyle w:val="Prrafodelista"/>
+        <w:numPr>
+          <w:ilvl w:val="0"/>
+          <w:numId w:val="2"/>
+        </w:numPr>
+      </w:pPr>
+      <w:r>
+        <w:t>Se utiliza la sentencia “module.exports”.</w:t>
       </w:r>
     </w:p>
     <w:p>
@@ -4343,279 +4079,13 @@
         </w:numPr>
       </w:pPr>
       <w:r>
-        <w:t>HANDLER</w:t>
-      </w:r>
-      <w:r>
-        <w:t xml:space="preserve"> (manejador)</w:t>
-      </w:r>
-      <w:r>
-        <w:t>:</w:t>
-      </w:r>
-      <w:r>
-        <w:t xml:space="preserve"> función que se ejecuta cuando se </w:t>
-      </w:r>
-      <w:r>
-        <w:t>recibe la petición</w:t>
-      </w:r>
-      <w:r>
-        <w:t>.</w:t>
-      </w:r>
-      <w:r>
-        <w:t xml:space="preserve"> Tiene acceso al objeto petición (</w:t>
-      </w:r>
-      <w:proofErr w:type="spellStart"/>
-      <w:r>
-        <w:t>req</w:t>
-      </w:r>
-      <w:proofErr w:type="spellEnd"/>
-      <w:r>
-        <w:t>) y al objeto respuesta (res)</w:t>
-      </w:r>
-    </w:p>
-    <w:p>
-      <w:pPr>
-        <w:pStyle w:val="Ttulo2"/>
-        <w:numPr>
-          <w:ilvl w:val="0"/>
-          <w:numId w:val="4"/>
-        </w:numPr>
-      </w:pPr>
-      <w:r>
-        <w:t>¿Qué métodos de respuestas usamos en Express?</w:t>
-      </w:r>
-    </w:p>
-    <w:p>
-      <w:pPr>
-        <w:pStyle w:val="Prrafodelista"/>
-        <w:numPr>
-          <w:ilvl w:val="0"/>
-          <w:numId w:val="2"/>
-        </w:numPr>
-      </w:pPr>
-      <w:proofErr w:type="spellStart"/>
-      <w:proofErr w:type="gramStart"/>
-      <w:r>
-        <w:t>send</w:t>
-      </w:r>
-      <w:proofErr w:type="spellEnd"/>
-      <w:r>
-        <w:t>(</w:t>
-      </w:r>
-      <w:proofErr w:type="gramEnd"/>
-      <w:r>
-        <w:t>): envía una respuesta en forma de cadena.</w:t>
-      </w:r>
-    </w:p>
-    <w:p>
-      <w:pPr>
-        <w:pStyle w:val="Prrafodelista"/>
-        <w:numPr>
-          <w:ilvl w:val="0"/>
-          <w:numId w:val="2"/>
-        </w:numPr>
-      </w:pPr>
-      <w:proofErr w:type="spellStart"/>
-      <w:proofErr w:type="gramStart"/>
-      <w:r>
-        <w:t>json</w:t>
-      </w:r>
-      <w:proofErr w:type="spellEnd"/>
-      <w:r>
-        <w:t>(</w:t>
-      </w:r>
-      <w:proofErr w:type="gramEnd"/>
-      <w:r>
-        <w:t>): envía una respuesta en formato JSON.</w:t>
-      </w:r>
-    </w:p>
-    <w:p>
-      <w:pPr>
-        <w:pStyle w:val="Prrafodelista"/>
-        <w:numPr>
-          <w:ilvl w:val="0"/>
-          <w:numId w:val="2"/>
-        </w:numPr>
-      </w:pPr>
-      <w:proofErr w:type="spellStart"/>
-      <w:proofErr w:type="gramStart"/>
-      <w:r>
-        <w:t>redirect</w:t>
-      </w:r>
-      <w:proofErr w:type="spellEnd"/>
-      <w:r>
-        <w:t>(</w:t>
-      </w:r>
-      <w:proofErr w:type="gramEnd"/>
-      <w:r>
-        <w:t>): redirecciona otra URL.</w:t>
-      </w:r>
-    </w:p>
-    <w:p>
-      <w:pPr>
-        <w:pStyle w:val="Prrafodelista"/>
-        <w:ind w:left="1080"/>
-      </w:pPr>
-    </w:p>
-    <w:p>
-      <w:pPr>
-        <w:pStyle w:val="Ttulo2"/>
-        <w:numPr>
-          <w:ilvl w:val="0"/>
-          <w:numId w:val="4"/>
-        </w:numPr>
-      </w:pPr>
-      <w:r>
-        <w:t>¿Cómo se organiza los módulos de una aplicación Express?</w:t>
-      </w:r>
-    </w:p>
-    <w:p>
-      <w:pPr>
-        <w:pStyle w:val="Prrafodelista"/>
-        <w:numPr>
-          <w:ilvl w:val="0"/>
-          <w:numId w:val="2"/>
-        </w:numPr>
-      </w:pPr>
-      <w:proofErr w:type="spellStart"/>
-      <w:r>
-        <w:t>Routes</w:t>
-      </w:r>
-      <w:proofErr w:type="spellEnd"/>
-      <w:r>
-        <w:t xml:space="preserve">: </w:t>
-      </w:r>
-      <w:r>
-        <w:t>almacena</w:t>
-      </w:r>
-      <w:r>
-        <w:t xml:space="preserve"> los módulos de rutas (Controladores).</w:t>
-      </w:r>
-    </w:p>
-    <w:p>
-      <w:pPr>
-        <w:pStyle w:val="Prrafodelista"/>
-        <w:numPr>
-          <w:ilvl w:val="0"/>
-          <w:numId w:val="2"/>
-        </w:numPr>
-      </w:pPr>
-      <w:proofErr w:type="spellStart"/>
-      <w:r>
-        <w:t>Public</w:t>
-      </w:r>
-      <w:proofErr w:type="spellEnd"/>
-      <w:r>
-        <w:t xml:space="preserve">: almacena los ficheros estáticos. (Imágenes, videos, scripts, </w:t>
-      </w:r>
-      <w:proofErr w:type="spellStart"/>
-      <w:r>
-        <w:t>css</w:t>
-      </w:r>
-      <w:proofErr w:type="spellEnd"/>
-      <w:r>
-        <w:t>, etc.)</w:t>
-      </w:r>
-      <w:r>
-        <w:t>.</w:t>
-      </w:r>
-    </w:p>
-    <w:p>
-      <w:pPr>
-        <w:pStyle w:val="Prrafodelista"/>
-        <w:numPr>
-          <w:ilvl w:val="0"/>
-          <w:numId w:val="2"/>
-        </w:numPr>
-      </w:pPr>
-      <w:proofErr w:type="spellStart"/>
-      <w:r>
-        <w:t>Views</w:t>
-      </w:r>
-      <w:proofErr w:type="spellEnd"/>
-      <w:r>
-        <w:t xml:space="preserve">: almacena las plantillas que se </w:t>
-      </w:r>
-      <w:proofErr w:type="spellStart"/>
-      <w:r>
-        <w:t>utlizan</w:t>
-      </w:r>
-      <w:proofErr w:type="spellEnd"/>
-      <w:r>
-        <w:t xml:space="preserve"> en la aplicación. (HTML)</w:t>
-      </w:r>
-    </w:p>
-    <w:p>
-      <w:pPr>
-        <w:pStyle w:val="Prrafodelista"/>
-        <w:numPr>
-          <w:ilvl w:val="0"/>
-          <w:numId w:val="2"/>
-        </w:numPr>
-      </w:pPr>
-      <w:r>
-        <w:t xml:space="preserve">Modules: almacena los </w:t>
-      </w:r>
-      <w:proofErr w:type="spellStart"/>
-      <w:r>
-        <w:t>modulos</w:t>
-      </w:r>
-      <w:proofErr w:type="spellEnd"/>
-      <w:r>
-        <w:t xml:space="preserve"> de base de datos (Repositorios)</w:t>
-      </w:r>
-    </w:p>
-    <w:p>
-      <w:pPr>
-        <w:pStyle w:val="Ttulo2"/>
-        <w:numPr>
-          <w:ilvl w:val="0"/>
-          <w:numId w:val="4"/>
-        </w:numPr>
-      </w:pPr>
-      <w:r>
-        <w:t>¿Cómo se utilizan las clases que se usan en el módulo “</w:t>
-      </w:r>
-      <w:proofErr w:type="spellStart"/>
-      <w:r>
-        <w:t>routes</w:t>
-      </w:r>
-      <w:proofErr w:type="spellEnd"/>
-      <w:r>
-        <w:t>”?</w:t>
-      </w:r>
-    </w:p>
-    <w:p>
-      <w:pPr>
-        <w:pStyle w:val="Prrafodelista"/>
-        <w:numPr>
-          <w:ilvl w:val="0"/>
-          <w:numId w:val="2"/>
-        </w:numPr>
-      </w:pPr>
-      <w:r>
-        <w:t>Se utiliza la sentencia “</w:t>
-      </w:r>
-      <w:proofErr w:type="spellStart"/>
-      <w:proofErr w:type="gramStart"/>
-      <w:r>
-        <w:t>module.exports</w:t>
-      </w:r>
-      <w:proofErr w:type="spellEnd"/>
-      <w:proofErr w:type="gramEnd"/>
-      <w:r>
-        <w:t>”.</w:t>
-      </w:r>
-    </w:p>
-    <w:p>
-      <w:pPr>
-        <w:pStyle w:val="Prrafodelista"/>
-        <w:numPr>
-          <w:ilvl w:val="1"/>
-          <w:numId w:val="2"/>
-        </w:numPr>
-      </w:pPr>
-      <w:r>
-        <w:t>Pueden recibir parámetro en su constructor.</w:t>
+        <w:t>Pueden recibir parámetro</w:t>
+      </w:r>
+      <w:r>
+        <w:t>s</w:t>
+      </w:r>
+      <w:r>
+        <w:t xml:space="preserve"> en su constructor.</w:t>
       </w:r>
     </w:p>
     <w:p>
@@ -4632,8 +4102,6 @@
           <w:lang w:eastAsia="es-ES"/>
         </w:rPr>
       </w:pPr>
-      <w:proofErr w:type="spellStart"/>
-      <w:proofErr w:type="gramStart"/>
       <w:r>
         <w:rPr>
           <w:rFonts w:ascii="Consolas" w:eastAsia="Times New Roman" w:hAnsi="Consolas" w:cs="Times New Roman"/>
@@ -4664,8 +4132,6 @@
         </w:rPr>
         <w:t>exports</w:t>
       </w:r>
-      <w:proofErr w:type="spellEnd"/>
-      <w:proofErr w:type="gramEnd"/>
       <w:r>
         <w:rPr>
           <w:rFonts w:ascii="Consolas" w:eastAsia="Times New Roman" w:hAnsi="Consolas" w:cs="Times New Roman"/>
@@ -4676,7 +4142,6 @@
         </w:rPr>
         <w:t xml:space="preserve"> = </w:t>
       </w:r>
-      <w:proofErr w:type="spellStart"/>
       <w:r>
         <w:rPr>
           <w:rFonts w:ascii="Consolas" w:eastAsia="Times New Roman" w:hAnsi="Consolas" w:cs="Times New Roman"/>
@@ -4687,7 +4152,6 @@
         </w:rPr>
         <w:t>function</w:t>
       </w:r>
-      <w:proofErr w:type="spellEnd"/>
       <w:r>
         <w:rPr>
           <w:rFonts w:ascii="Consolas" w:eastAsia="Times New Roman" w:hAnsi="Consolas" w:cs="Times New Roman"/>
@@ -4718,7 +4182,6 @@
         </w:rPr>
         <w:t xml:space="preserve">, </w:t>
       </w:r>
-      <w:proofErr w:type="spellStart"/>
       <w:r>
         <w:rPr>
           <w:rFonts w:ascii="Consolas" w:eastAsia="Times New Roman" w:hAnsi="Consolas" w:cs="Times New Roman"/>
@@ -4729,7 +4192,6 @@
         </w:rPr>
         <w:t>swig</w:t>
       </w:r>
-      <w:proofErr w:type="spellEnd"/>
       <w:r>
         <w:rPr>
           <w:rFonts w:ascii="Consolas" w:eastAsia="Times New Roman" w:hAnsi="Consolas" w:cs="Times New Roman"/>
@@ -4740,7 +4202,6 @@
         </w:rPr>
         <w:t xml:space="preserve">, </w:t>
       </w:r>
-      <w:proofErr w:type="spellStart"/>
       <w:r>
         <w:rPr>
           <w:rFonts w:ascii="Consolas" w:eastAsia="Times New Roman" w:hAnsi="Consolas" w:cs="Times New Roman"/>
@@ -4751,7 +4212,6 @@
         </w:rPr>
         <w:t>usersRepository</w:t>
       </w:r>
-      <w:proofErr w:type="spellEnd"/>
       <w:r>
         <w:rPr>
           <w:rFonts w:ascii="Consolas" w:eastAsia="Times New Roman" w:hAnsi="Consolas" w:cs="Times New Roman"/>
@@ -4762,7 +4222,6 @@
         </w:rPr>
         <w:t xml:space="preserve">, </w:t>
       </w:r>
-      <w:proofErr w:type="spellStart"/>
       <w:r>
         <w:rPr>
           <w:rFonts w:ascii="Consolas" w:eastAsia="Times New Roman" w:hAnsi="Consolas" w:cs="Times New Roman"/>
@@ -4773,7 +4232,6 @@
         </w:rPr>
         <w:t>requestsRepository</w:t>
       </w:r>
-      <w:proofErr w:type="spellEnd"/>
       <w:r>
         <w:rPr>
           <w:rFonts w:ascii="Consolas" w:eastAsia="Times New Roman" w:hAnsi="Consolas" w:cs="Times New Roman"/>
@@ -4804,15 +4262,7 @@
         </w:numPr>
       </w:pPr>
       <w:r>
-        <w:t>Para incluirlos en la aplicación usamos “</w:t>
-      </w:r>
-      <w:proofErr w:type="spellStart"/>
-      <w:r>
-        <w:t>require</w:t>
-      </w:r>
-      <w:proofErr w:type="spellEnd"/>
-      <w:r>
-        <w:t>(fichero)(parámetros)”.</w:t>
+        <w:t>Para incluirlos en la aplicación usamos “require(fichero)(parámetros)”.</w:t>
       </w:r>
     </w:p>
     <w:p>
@@ -4822,7 +4272,6 @@
         <w:spacing w:after="0" w:line="285" w:lineRule="atLeast"/>
         <w:ind w:left="1080"/>
       </w:pPr>
-      <w:proofErr w:type="spellStart"/>
       <w:r>
         <w:rPr>
           <w:rFonts w:ascii="Consolas" w:eastAsia="Times New Roman" w:hAnsi="Consolas" w:cs="Times New Roman"/>
@@ -4833,7 +4282,6 @@
         </w:rPr>
         <w:t>require</w:t>
       </w:r>
-      <w:proofErr w:type="spellEnd"/>
       <w:r>
         <w:rPr>
           <w:rFonts w:ascii="Consolas" w:eastAsia="Times New Roman" w:hAnsi="Consolas" w:cs="Times New Roman"/>
@@ -4852,29 +4300,7 @@
           <w:szCs w:val="21"/>
           <w:lang w:eastAsia="es-ES"/>
         </w:rPr>
-        <w:t>"./</w:t>
-      </w:r>
-      <w:proofErr w:type="spellStart"/>
-      <w:r>
-        <w:rPr>
-          <w:rFonts w:ascii="Consolas" w:eastAsia="Times New Roman" w:hAnsi="Consolas" w:cs="Times New Roman"/>
-          <w:color w:val="CE9178"/>
-          <w:sz w:val="21"/>
-          <w:szCs w:val="21"/>
-          <w:lang w:eastAsia="es-ES"/>
-        </w:rPr>
-        <w:t>routes</w:t>
-      </w:r>
-      <w:proofErr w:type="spellEnd"/>
-      <w:r>
-        <w:rPr>
-          <w:rFonts w:ascii="Consolas" w:eastAsia="Times New Roman" w:hAnsi="Consolas" w:cs="Times New Roman"/>
-          <w:color w:val="CE9178"/>
-          <w:sz w:val="21"/>
-          <w:szCs w:val="21"/>
-          <w:lang w:eastAsia="es-ES"/>
-        </w:rPr>
-        <w:t>/rUsers.js"</w:t>
+        <w:t>"./routes/rUsers.js"</w:t>
       </w:r>
       <w:r>
         <w:rPr>
@@ -4906,7 +4332,6 @@
         </w:rPr>
         <w:t xml:space="preserve">, </w:t>
       </w:r>
-      <w:proofErr w:type="spellStart"/>
       <w:r>
         <w:rPr>
           <w:rFonts w:ascii="Consolas" w:eastAsia="Times New Roman" w:hAnsi="Consolas" w:cs="Times New Roman"/>
@@ -4917,7 +4342,6 @@
         </w:rPr>
         <w:t>swig</w:t>
       </w:r>
-      <w:proofErr w:type="spellEnd"/>
       <w:r>
         <w:rPr>
           <w:rFonts w:ascii="Consolas" w:eastAsia="Times New Roman" w:hAnsi="Consolas" w:cs="Times New Roman"/>
@@ -4928,7 +4352,6 @@
         </w:rPr>
         <w:t xml:space="preserve">, </w:t>
       </w:r>
-      <w:proofErr w:type="spellStart"/>
       <w:r>
         <w:rPr>
           <w:rFonts w:ascii="Consolas" w:eastAsia="Times New Roman" w:hAnsi="Consolas" w:cs="Times New Roman"/>
@@ -4939,7 +4362,6 @@
         </w:rPr>
         <w:t>usersRepository</w:t>
       </w:r>
-      <w:proofErr w:type="spellEnd"/>
       <w:r>
         <w:rPr>
           <w:rFonts w:ascii="Consolas" w:eastAsia="Times New Roman" w:hAnsi="Consolas" w:cs="Times New Roman"/>
@@ -4950,7 +4372,6 @@
         </w:rPr>
         <w:t xml:space="preserve">, </w:t>
       </w:r>
-      <w:proofErr w:type="spellStart"/>
       <w:r>
         <w:rPr>
           <w:rFonts w:ascii="Consolas" w:eastAsia="Times New Roman" w:hAnsi="Consolas" w:cs="Times New Roman"/>
@@ -4961,7 +4382,6 @@
         </w:rPr>
         <w:t>requestsRepository</w:t>
       </w:r>
-      <w:proofErr w:type="spellEnd"/>
       <w:r>
         <w:rPr>
           <w:rFonts w:ascii="Consolas" w:eastAsia="Times New Roman" w:hAnsi="Consolas" w:cs="Times New Roman"/>
@@ -4982,17 +4402,7 @@
         </w:numPr>
       </w:pPr>
       <w:r>
-        <w:t>¿De qué tipo son los valores que se obtiene a través “</w:t>
-      </w:r>
-      <w:proofErr w:type="spellStart"/>
-      <w:proofErr w:type="gramStart"/>
-      <w:r>
-        <w:t>req.query</w:t>
-      </w:r>
-      <w:proofErr w:type="spellEnd"/>
-      <w:proofErr w:type="gramEnd"/>
-      <w:r>
-        <w:t>”?</w:t>
+        <w:t>¿De qué tipo son los valores que se obtiene a través “req.query”?</w:t>
       </w:r>
     </w:p>
     <w:p>
@@ -5012,44 +4422,19 @@
         </w:numPr>
       </w:pPr>
       <w:r>
-        <w:t>¿Qué diferencia hay entre “</w:t>
-      </w:r>
-      <w:proofErr w:type="spellStart"/>
-      <w:proofErr w:type="gramStart"/>
-      <w:r>
-        <w:t>req.query</w:t>
-      </w:r>
-      <w:proofErr w:type="spellEnd"/>
-      <w:proofErr w:type="gramEnd"/>
-      <w:r>
-        <w:t>” y “</w:t>
-      </w:r>
-      <w:proofErr w:type="spellStart"/>
-      <w:r>
-        <w:t>req.param</w:t>
-      </w:r>
-      <w:proofErr w:type="spellEnd"/>
-      <w:r>
-        <w:t>”?</w:t>
-      </w:r>
-    </w:p>
-    <w:p>
-      <w:pPr>
-        <w:pStyle w:val="Prrafodelista"/>
-        <w:numPr>
-          <w:ilvl w:val="0"/>
-          <w:numId w:val="2"/>
-        </w:numPr>
-      </w:pPr>
-      <w:proofErr w:type="spellStart"/>
-      <w:proofErr w:type="gramStart"/>
-      <w:r>
-        <w:t>req.query</w:t>
-      </w:r>
-      <w:proofErr w:type="spellEnd"/>
-      <w:proofErr w:type="gramEnd"/>
-      <w:r>
-        <w:t>: recoge los parámetros cuando se encuentran en la URL usando una combinación de clave</w:t>
+        <w:t>¿Qué diferencia hay entre “req.query” y “req.param”?</w:t>
+      </w:r>
+    </w:p>
+    <w:p>
+      <w:pPr>
+        <w:pStyle w:val="Prrafodelista"/>
+        <w:numPr>
+          <w:ilvl w:val="0"/>
+          <w:numId w:val="2"/>
+        </w:numPr>
+      </w:pPr>
+      <w:r>
+        <w:t>req.query: recoge los parámetros cuando se encuentran en la URL usando una combinación de clave</w:t>
       </w:r>
       <w:r>
         <w:t>-</w:t>
@@ -5066,15 +4451,8 @@
           <w:numId w:val="2"/>
         </w:numPr>
       </w:pPr>
-      <w:proofErr w:type="spellStart"/>
-      <w:proofErr w:type="gramStart"/>
-      <w:r>
-        <w:t>req.param</w:t>
-      </w:r>
-      <w:proofErr w:type="spellEnd"/>
-      <w:proofErr w:type="gramEnd"/>
-      <w:r>
-        <w:t>: recoge los parámetros cuando se encuentran embebidos, es decir sin especificar la clave.</w:t>
+      <w:r>
+        <w:t>req.param: recoge los parámetros cuando se encuentran embebidos, es decir sin especificar la clave.</w:t>
       </w:r>
     </w:p>
     <w:p>
@@ -5086,13 +4464,147 @@
         </w:numPr>
       </w:pPr>
       <w:r>
-        <w:t xml:space="preserve">¿Cómo se indican las estructuras de control en </w:t>
-      </w:r>
-      <w:proofErr w:type="spellStart"/>
-      <w:r>
-        <w:t>Swig</w:t>
-      </w:r>
-      <w:proofErr w:type="spellEnd"/>
+        <w:t>¿Cómo se indican las estructuras de control en Swig?</w:t>
+      </w:r>
+    </w:p>
+    <w:p>
+      <w:pPr>
+        <w:pStyle w:val="Prrafodelista"/>
+      </w:pPr>
+      <w:r>
+        <w:t xml:space="preserve">Con {% </w:t>
+      </w:r>
+      <w:r>
+        <w:t>for &lt;variable temporal&gt; in &lt;colección&gt;</w:t>
+      </w:r>
+      <w:r>
+        <w:t>%} e indic</w:t>
+      </w:r>
+      <w:r>
+        <w:t>ando el final de estas, {% endfor</w:t>
+      </w:r>
+      <w:r>
+        <w:t xml:space="preserve"> %}</w:t>
+      </w:r>
+    </w:p>
+    <w:p>
+      <w:pPr>
+        <w:pStyle w:val="Ttulo2"/>
+        <w:numPr>
+          <w:ilvl w:val="0"/>
+          <w:numId w:val="4"/>
+        </w:numPr>
+      </w:pPr>
+      <w:r>
+        <w:t>¿Cómo se indican las estructuras condicionales en Swig?</w:t>
+      </w:r>
+    </w:p>
+    <w:p>
+      <w:pPr>
+        <w:pStyle w:val="Prrafodelista"/>
+      </w:pPr>
+      <w:r>
+        <w:t>Con {% if &lt;condición&gt; %} e indicando el final de estas, {% endif %}</w:t>
+      </w:r>
+    </w:p>
+    <w:p>
+      <w:pPr>
+        <w:pStyle w:val="Ttulo2"/>
+        <w:numPr>
+          <w:ilvl w:val="0"/>
+          <w:numId w:val="4"/>
+        </w:numPr>
+      </w:pPr>
+      <w:r>
+        <w:t>¿Qué es un bloque</w:t>
+      </w:r>
+      <w:r>
+        <w:t xml:space="preserve"> en Swig</w:t>
+      </w:r>
+      <w:r>
+        <w:t xml:space="preserve">, para </w:t>
+      </w:r>
+      <w:r>
+        <w:t xml:space="preserve">que </w:t>
+      </w:r>
+      <w:r>
+        <w:t>se usa y cómo se utiliza?</w:t>
+      </w:r>
+    </w:p>
+    <w:p>
+      <w:pPr>
+        <w:pStyle w:val="Prrafodelista"/>
+      </w:pPr>
+      <w:r>
+        <w:t>Swig ofrece un sistema de composición de plantillas basado en herencia y redefinición de bloques, es decir, permite</w:t>
+      </w:r>
+      <w:r>
+        <w:t xml:space="preserve"> definir bloques en una plantilla padre que podrán ser redefinidos por sus hijos. (Como el patrón Decorator)</w:t>
+      </w:r>
+    </w:p>
+    <w:p>
+      <w:pPr>
+        <w:pStyle w:val="Prrafodelista"/>
+      </w:pPr>
+      <w:r>
+        <w:t>Para ellos se definen estos bloques</w:t>
+      </w:r>
+      <w:r>
+        <w:t xml:space="preserve"> en el padre</w:t>
+      </w:r>
+      <w:r>
+        <w:t>:</w:t>
+      </w:r>
+    </w:p>
+    <w:p>
+      <w:pPr>
+        <w:pStyle w:val="Prrafodelista"/>
+        <w:ind w:left="1080"/>
+      </w:pPr>
+      <w:r>
+        <w:t>{% block &lt;nombreDelBloque&gt;%} Contenido {% endblock %}</w:t>
+      </w:r>
+    </w:p>
+    <w:p>
+      <w:pPr>
+        <w:pStyle w:val="Prrafodelista"/>
+      </w:pPr>
+      <w:r>
+        <w:t>Para crear los hijos se indica de la siguiente forma:</w:t>
+      </w:r>
+    </w:p>
+    <w:p>
+      <w:pPr>
+        <w:pStyle w:val="Prrafodelista"/>
+        <w:ind w:left="1080"/>
+      </w:pPr>
+      <w:r>
+        <w:t>{% extends “padre.html” %}</w:t>
+      </w:r>
+    </w:p>
+    <w:p>
+      <w:pPr>
+        <w:pStyle w:val="Ttulo2"/>
+        <w:numPr>
+          <w:ilvl w:val="0"/>
+          <w:numId w:val="4"/>
+        </w:numPr>
+      </w:pPr>
+      <w:r>
+        <w:t xml:space="preserve">¿Cómo se </w:t>
+      </w:r>
+      <w:r>
+        <w:t>les</w:t>
+      </w:r>
+      <w:r>
+        <w:t xml:space="preserve"> pasan datos a </w:t>
+      </w:r>
+      <w:r>
+        <w:t>las plantillas</w:t>
+      </w:r>
+      <w:r>
+        <w:t xml:space="preserve"> de Swig</w:t>
+      </w:r>
       <w:r>
         <w:t>?</w:t>
       </w:r>
@@ -5102,265 +4614,10 @@
         <w:pStyle w:val="Prrafodelista"/>
       </w:pPr>
       <w:r>
-        <w:t xml:space="preserve">Con {% </w:t>
-      </w:r>
-      <w:proofErr w:type="spellStart"/>
-      <w:r>
-        <w:t>for</w:t>
-      </w:r>
-      <w:proofErr w:type="spellEnd"/>
-      <w:r>
-        <w:t xml:space="preserve"> &lt;variable temporal&gt; in &lt;colección&gt;</w:t>
-      </w:r>
-      <w:r>
-        <w:t>%} e indic</w:t>
-      </w:r>
-      <w:r>
-        <w:t xml:space="preserve">ando el final de estas, {% </w:t>
-      </w:r>
-      <w:proofErr w:type="spellStart"/>
-      <w:r>
-        <w:t>endfor</w:t>
-      </w:r>
-      <w:proofErr w:type="spellEnd"/>
-      <w:r>
-        <w:t xml:space="preserve"> %}</w:t>
-      </w:r>
-    </w:p>
-    <w:p>
-      <w:pPr>
-        <w:pStyle w:val="Ttulo2"/>
-        <w:numPr>
-          <w:ilvl w:val="0"/>
-          <w:numId w:val="4"/>
-        </w:numPr>
-      </w:pPr>
-      <w:r>
-        <w:t xml:space="preserve">¿Cómo se indican las estructuras condicionales en </w:t>
-      </w:r>
-      <w:proofErr w:type="spellStart"/>
-      <w:r>
-        <w:t>Swig</w:t>
-      </w:r>
-      <w:proofErr w:type="spellEnd"/>
-      <w:r>
-        <w:t>?</w:t>
-      </w:r>
-    </w:p>
-    <w:p>
-      <w:pPr>
-        <w:pStyle w:val="Prrafodelista"/>
-      </w:pPr>
-      <w:r>
-        <w:t xml:space="preserve">Con {% </w:t>
-      </w:r>
-      <w:proofErr w:type="spellStart"/>
-      <w:r>
-        <w:t>if</w:t>
-      </w:r>
-      <w:proofErr w:type="spellEnd"/>
-      <w:r>
-        <w:t xml:space="preserve"> &lt;condición&gt; %} e indicando el final de estas, {% </w:t>
-      </w:r>
-      <w:proofErr w:type="spellStart"/>
-      <w:r>
-        <w:t>endif</w:t>
-      </w:r>
-      <w:proofErr w:type="spellEnd"/>
-      <w:r>
-        <w:t xml:space="preserve"> %}</w:t>
-      </w:r>
-    </w:p>
-    <w:p>
-      <w:pPr>
-        <w:pStyle w:val="Ttulo2"/>
-        <w:numPr>
-          <w:ilvl w:val="0"/>
-          <w:numId w:val="4"/>
-        </w:numPr>
-      </w:pPr>
-      <w:r>
-        <w:t>¿Qué es un bloque</w:t>
-      </w:r>
-      <w:r>
-        <w:t xml:space="preserve"> en </w:t>
-      </w:r>
-      <w:proofErr w:type="spellStart"/>
-      <w:r>
-        <w:t>Swig</w:t>
-      </w:r>
-      <w:proofErr w:type="spellEnd"/>
-      <w:r>
-        <w:t xml:space="preserve">, para </w:t>
-      </w:r>
-      <w:r>
-        <w:t xml:space="preserve">que </w:t>
-      </w:r>
-      <w:r>
-        <w:t>se usa y cómo se utiliza?</w:t>
-      </w:r>
-    </w:p>
-    <w:p>
-      <w:pPr>
-        <w:pStyle w:val="Prrafodelista"/>
-      </w:pPr>
-      <w:proofErr w:type="spellStart"/>
-      <w:r>
-        <w:t>Swig</w:t>
-      </w:r>
-      <w:proofErr w:type="spellEnd"/>
-      <w:r>
-        <w:t xml:space="preserve"> ofrece un sistema de composición de plantillas basado en herencia y redefinición de bloques, es decir, permite</w:t>
-      </w:r>
-      <w:r>
-        <w:t xml:space="preserve"> definir bloques en una plantilla padre que podrán ser redefinidos por sus hijos. (Como el patrón </w:t>
-      </w:r>
-      <w:proofErr w:type="spellStart"/>
-      <w:r>
-        <w:t>Decorator</w:t>
-      </w:r>
-      <w:proofErr w:type="spellEnd"/>
-      <w:r>
-        <w:t>)</w:t>
-      </w:r>
-    </w:p>
-    <w:p>
-      <w:pPr>
-        <w:pStyle w:val="Prrafodelista"/>
-      </w:pPr>
-      <w:r>
-        <w:t>Para ellos se definen estos bloques</w:t>
-      </w:r>
-      <w:r>
-        <w:t xml:space="preserve"> en el padre</w:t>
-      </w:r>
-      <w:r>
-        <w:t>:</w:t>
-      </w:r>
-    </w:p>
-    <w:p>
-      <w:pPr>
-        <w:pStyle w:val="Prrafodelista"/>
-        <w:ind w:left="1080"/>
-      </w:pPr>
-      <w:r>
-        <w:t>{% block &lt;</w:t>
-      </w:r>
-      <w:proofErr w:type="spellStart"/>
-      <w:r>
-        <w:t>nombreDelBloque</w:t>
-      </w:r>
-      <w:proofErr w:type="spellEnd"/>
-      <w:r>
-        <w:t xml:space="preserve">&gt;%} Contenido {% </w:t>
-      </w:r>
-      <w:proofErr w:type="spellStart"/>
-      <w:r>
-        <w:t>endblock</w:t>
-      </w:r>
-      <w:proofErr w:type="spellEnd"/>
-      <w:r>
-        <w:t xml:space="preserve"> %}</w:t>
-      </w:r>
-    </w:p>
-    <w:p>
-      <w:pPr>
-        <w:pStyle w:val="Prrafodelista"/>
-      </w:pPr>
-      <w:r>
-        <w:t>Para crear los hijos se indica de la siguiente forma:</w:t>
-      </w:r>
-    </w:p>
-    <w:p>
-      <w:pPr>
-        <w:pStyle w:val="Prrafodelista"/>
-        <w:ind w:left="1080"/>
-      </w:pPr>
-      <w:r>
-        <w:t xml:space="preserve">{% </w:t>
-      </w:r>
-      <w:proofErr w:type="spellStart"/>
-      <w:r>
-        <w:t>extends</w:t>
-      </w:r>
-      <w:proofErr w:type="spellEnd"/>
-      <w:r>
-        <w:t xml:space="preserve"> “padre.html” %}</w:t>
-      </w:r>
-    </w:p>
-    <w:p>
-      <w:pPr>
-        <w:pStyle w:val="Ttulo2"/>
-        <w:numPr>
-          <w:ilvl w:val="0"/>
-          <w:numId w:val="4"/>
-        </w:numPr>
-      </w:pPr>
-      <w:r>
-        <w:t xml:space="preserve">¿Cómo se </w:t>
-      </w:r>
-      <w:r>
-        <w:t>les</w:t>
-      </w:r>
-      <w:r>
-        <w:t xml:space="preserve"> pasan datos a </w:t>
-      </w:r>
-      <w:r>
-        <w:t>las plantillas</w:t>
-      </w:r>
-      <w:r>
-        <w:t xml:space="preserve"> de </w:t>
-      </w:r>
-      <w:proofErr w:type="spellStart"/>
-      <w:r>
-        <w:t>Swig</w:t>
-      </w:r>
-      <w:proofErr w:type="spellEnd"/>
-      <w:r>
-        <w:t>?</w:t>
-      </w:r>
-    </w:p>
-    <w:p>
-      <w:pPr>
-        <w:pStyle w:val="Prrafodelista"/>
-      </w:pPr>
-      <w:r>
         <w:t xml:space="preserve">En los </w:t>
       </w:r>
       <w:r>
-        <w:t xml:space="preserve">archivos del módulo </w:t>
-      </w:r>
-      <w:proofErr w:type="spellStart"/>
-      <w:r>
-        <w:t>routes</w:t>
-      </w:r>
-      <w:proofErr w:type="spellEnd"/>
-      <w:r>
-        <w:t xml:space="preserve"> debemos devolver en la respuesta la función de </w:t>
-      </w:r>
-      <w:proofErr w:type="spellStart"/>
-      <w:r>
-        <w:t>Swig</w:t>
-      </w:r>
-      <w:proofErr w:type="spellEnd"/>
-      <w:r>
-        <w:t xml:space="preserve">, </w:t>
-      </w:r>
-      <w:proofErr w:type="spellStart"/>
-      <w:r>
-        <w:t>renderFile</w:t>
-      </w:r>
-      <w:proofErr w:type="spellEnd"/>
-      <w:r>
-        <w:t>(&lt;plantilla&gt;, &lt;</w:t>
-      </w:r>
-      <w:proofErr w:type="spellStart"/>
-      <w:r>
-        <w:t>datosUsadosEnLaPlantilla</w:t>
-      </w:r>
-      <w:proofErr w:type="spellEnd"/>
-      <w:r>
-        <w:t>&gt;)</w:t>
+        <w:t>archivos del módulo routes debemos devolver en la respuesta la función de Swig, renderFile(&lt;plantilla&gt;, &lt;datosUsadosEnLaPlantilla&gt;)</w:t>
       </w:r>
     </w:p>
     <w:p>
@@ -5432,23 +4689,21 @@
         </w:numPr>
       </w:pPr>
       <w:r>
-        <w:t xml:space="preserve">¿Qué es un </w:t>
-      </w:r>
-      <w:proofErr w:type="spellStart"/>
-      <w:r>
-        <w:t>ObjectID</w:t>
-      </w:r>
-      <w:proofErr w:type="spellEnd"/>
-      <w:r>
-        <w:t>?</w:t>
-      </w:r>
-    </w:p>
-    <w:p>
-      <w:pPr>
-        <w:pStyle w:val="Prrafodelista"/>
-      </w:pPr>
-      <w:r>
-        <w:t>Es un id que crea automáticamente MongoDB, funciona como identificador único del documento. NO ES UN STRING ES UN OBJETO.</w:t>
+        <w:t>¿Qué es un ObjectID?</w:t>
+      </w:r>
+    </w:p>
+    <w:p>
+      <w:pPr>
+        <w:pStyle w:val="Prrafodelista"/>
+      </w:pPr>
+      <w:r>
+        <w:t>Es un id que crea automáticamente MongoDB, funciona como identificador único del documento. NO ES UN STRING</w:t>
+      </w:r>
+      <w:r>
+        <w:t>,</w:t>
+      </w:r>
+      <w:r>
+        <w:t xml:space="preserve"> ES UN OBJETO.</w:t>
       </w:r>
     </w:p>
     <w:p>
@@ -5465,11 +4720,9 @@
       <w:r>
         <w:t>“</w:t>
       </w:r>
-      <w:proofErr w:type="spellStart"/>
       <w:r>
         <w:t>ops</w:t>
       </w:r>
-      <w:proofErr w:type="spellEnd"/>
       <w:r>
         <w:t>”</w:t>
       </w:r>
@@ -5505,25 +4758,7 @@
         <w:pStyle w:val="Prrafodelista"/>
       </w:pPr>
       <w:r>
-        <w:t>A través de cualquier petición con el atributo “</w:t>
-      </w:r>
-      <w:proofErr w:type="spellStart"/>
-      <w:r>
-        <w:t>session</w:t>
-      </w:r>
-      <w:proofErr w:type="spellEnd"/>
-      <w:r>
-        <w:t>” (</w:t>
-      </w:r>
-      <w:proofErr w:type="spellStart"/>
-      <w:proofErr w:type="gramStart"/>
-      <w:r>
-        <w:t>req.session</w:t>
-      </w:r>
-      <w:proofErr w:type="spellEnd"/>
-      <w:proofErr w:type="gramEnd"/>
-      <w:r>
-        <w:t>).</w:t>
+        <w:t>A través de cualquier petición con el atributo “session” (req.session).</w:t>
       </w:r>
     </w:p>
     <w:p>
@@ -5620,23 +4855,7 @@
         </w:numPr>
       </w:pPr>
       <w:r>
-        <w:t>REST (</w:t>
-      </w:r>
-      <w:proofErr w:type="spellStart"/>
-      <w:r>
-        <w:t>Representational</w:t>
-      </w:r>
-      <w:proofErr w:type="spellEnd"/>
-      <w:r>
-        <w:t xml:space="preserve"> </w:t>
-      </w:r>
-      <w:proofErr w:type="spellStart"/>
-      <w:r>
-        <w:t>State</w:t>
-      </w:r>
-      <w:proofErr w:type="spellEnd"/>
-      <w:r>
-        <w:t xml:space="preserve"> Transfer) es un estilo para sistemas hipermedias distribuidos (WWW). </w:t>
+        <w:t xml:space="preserve">REST (Representational State Transfer) es un estilo para sistemas hipermedias distribuidos (WWW). </w:t>
       </w:r>
     </w:p>
     <w:p>
@@ -5660,129 +4879,76 @@
         </w:numPr>
       </w:pPr>
       <w:r>
-        <w:t>Suelen gestionar datos CRUD (</w:t>
-      </w:r>
-      <w:proofErr w:type="spellStart"/>
-      <w:r>
-        <w:t>Create</w:t>
-      </w:r>
-      <w:proofErr w:type="spellEnd"/>
-      <w:r>
-        <w:t xml:space="preserve"> </w:t>
-      </w:r>
-      <w:proofErr w:type="spellStart"/>
-      <w:r>
-        <w:t>Read</w:t>
-      </w:r>
-      <w:proofErr w:type="spellEnd"/>
-      <w:r>
-        <w:t xml:space="preserve"> </w:t>
-      </w:r>
-      <w:proofErr w:type="spellStart"/>
-      <w:r>
-        <w:t>Update</w:t>
-      </w:r>
-      <w:proofErr w:type="spellEnd"/>
-      <w:r>
-        <w:t xml:space="preserve"> </w:t>
-      </w:r>
-      <w:proofErr w:type="spellStart"/>
-      <w:r>
-        <w:t>Delete</w:t>
-      </w:r>
-      <w:proofErr w:type="spellEnd"/>
-      <w:r>
-        <w:t>).</w:t>
-      </w:r>
-    </w:p>
-    <w:p>
-      <w:pPr>
-        <w:pStyle w:val="Prrafodelista"/>
-        <w:numPr>
-          <w:ilvl w:val="0"/>
-          <w:numId w:val="2"/>
-        </w:numPr>
-      </w:pPr>
-      <w:r>
-        <w:t xml:space="preserve">Cada recurso debería tener una </w:t>
-      </w:r>
-      <w:proofErr w:type="spellStart"/>
-      <w:r>
-        <w:t>URl</w:t>
-      </w:r>
-      <w:proofErr w:type="spellEnd"/>
+        <w:t>Suelen gestionar datos CRUD (Create Read Update Delete).</w:t>
+      </w:r>
+    </w:p>
+    <w:p>
+      <w:pPr>
+        <w:pStyle w:val="Prrafodelista"/>
+        <w:numPr>
+          <w:ilvl w:val="0"/>
+          <w:numId w:val="2"/>
+        </w:numPr>
+      </w:pPr>
+      <w:r>
+        <w:t>Cada recurso debería tener una URl.</w:t>
+      </w:r>
+    </w:p>
+    <w:p>
+      <w:pPr>
+        <w:pStyle w:val="Ttulo2"/>
+        <w:numPr>
+          <w:ilvl w:val="0"/>
+          <w:numId w:val="4"/>
+        </w:numPr>
+      </w:pPr>
+      <w:r>
+        <w:t>¿Qué es un sistema RESTful?</w:t>
+      </w:r>
+    </w:p>
+    <w:p>
+      <w:pPr>
+        <w:pStyle w:val="Prrafodelista"/>
+      </w:pPr>
+      <w:r>
+        <w:t>Es un sistema que sigue los principios REST.</w:t>
+      </w:r>
+    </w:p>
+    <w:p>
+      <w:pPr>
+        <w:pStyle w:val="Ttulo2"/>
+        <w:numPr>
+          <w:ilvl w:val="0"/>
+          <w:numId w:val="4"/>
+        </w:numPr>
+      </w:pPr>
+      <w:r>
+        <w:t>¿Cuáles son los métodos HTTP para ser</w:t>
+      </w:r>
+      <w:r>
+        <w:t>vi</w:t>
+      </w:r>
+      <w:r>
+        <w:t>cios RESTful?</w:t>
+      </w:r>
+    </w:p>
+    <w:p>
+      <w:pPr>
+        <w:pStyle w:val="Prrafodelista"/>
+        <w:numPr>
+          <w:ilvl w:val="0"/>
+          <w:numId w:val="2"/>
+        </w:numPr>
+      </w:pPr>
+      <w:r>
+        <w:t>POST: crear datos</w:t>
+      </w:r>
       <w:r>
         <w:t>.</w:t>
       </w:r>
     </w:p>
     <w:p>
       <w:pPr>
-        <w:pStyle w:val="Ttulo2"/>
-        <w:numPr>
-          <w:ilvl w:val="0"/>
-          <w:numId w:val="4"/>
-        </w:numPr>
-      </w:pPr>
-      <w:r>
-        <w:t xml:space="preserve">¿Qué es un sistema </w:t>
-      </w:r>
-      <w:proofErr w:type="spellStart"/>
-      <w:r>
-        <w:t>RESTful</w:t>
-      </w:r>
-      <w:proofErr w:type="spellEnd"/>
-      <w:r>
-        <w:t>?</w:t>
-      </w:r>
-    </w:p>
-    <w:p>
-      <w:pPr>
-        <w:pStyle w:val="Prrafodelista"/>
-      </w:pPr>
-      <w:r>
-        <w:t>Es un sistema que sigue los principios REST.</w:t>
-      </w:r>
-    </w:p>
-    <w:p>
-      <w:pPr>
-        <w:pStyle w:val="Ttulo2"/>
-        <w:numPr>
-          <w:ilvl w:val="0"/>
-          <w:numId w:val="4"/>
-        </w:numPr>
-      </w:pPr>
-      <w:r>
-        <w:t>¿Cuáles son los métodos HTTP para ser</w:t>
-      </w:r>
-      <w:r>
-        <w:t>vi</w:t>
-      </w:r>
-      <w:r>
-        <w:t xml:space="preserve">cios </w:t>
-      </w:r>
-      <w:proofErr w:type="spellStart"/>
-      <w:r>
-        <w:t>RESTful</w:t>
-      </w:r>
-      <w:proofErr w:type="spellEnd"/>
-      <w:r>
-        <w:t>?</w:t>
-      </w:r>
-    </w:p>
-    <w:p>
-      <w:pPr>
-        <w:pStyle w:val="Prrafodelista"/>
-        <w:numPr>
-          <w:ilvl w:val="0"/>
-          <w:numId w:val="2"/>
-        </w:numPr>
-      </w:pPr>
-      <w:r>
-        <w:t>POST: crear datos</w:t>
-      </w:r>
-    </w:p>
-    <w:p>
-      <w:pPr>
         <w:pStyle w:val="Prrafodelista"/>
         <w:numPr>
           <w:ilvl w:val="0"/>
@@ -5791,6 +4957,9 @@
       </w:pPr>
       <w:r>
         <w:t>GET: leer datos</w:t>
+      </w:r>
+      <w:r>
+        <w:t>.</w:t>
       </w:r>
     </w:p>
     <w:p>
@@ -6001,17 +5170,7 @@
         <w:pStyle w:val="Prrafodelista"/>
       </w:pPr>
       <w:r>
-        <w:t>En el atributo status (</w:t>
-      </w:r>
-      <w:proofErr w:type="spellStart"/>
-      <w:proofErr w:type="gramStart"/>
-      <w:r>
-        <w:t>res.status</w:t>
-      </w:r>
-      <w:proofErr w:type="spellEnd"/>
-      <w:proofErr w:type="gramEnd"/>
-      <w:r>
-        <w:t>).</w:t>
+        <w:t>En el atributo status (res.status).</w:t>
       </w:r>
     </w:p>
     <w:p>
@@ -6034,30 +5193,21 @@
           <w:numId w:val="2"/>
         </w:numPr>
       </w:pPr>
-      <w:proofErr w:type="spellStart"/>
-      <w:r>
-        <w:t>JSON.stringfy</w:t>
-      </w:r>
-      <w:proofErr w:type="spellEnd"/>
-      <w:r>
-        <w:t>(objeto)</w:t>
-      </w:r>
-    </w:p>
-    <w:p>
-      <w:pPr>
-        <w:pStyle w:val="Prrafodelista"/>
-        <w:numPr>
-          <w:ilvl w:val="0"/>
-          <w:numId w:val="2"/>
-        </w:numPr>
-      </w:pPr>
-      <w:proofErr w:type="spellStart"/>
-      <w:proofErr w:type="gramStart"/>
+      <w:r>
+        <w:t>JSON.stringfy(objeto)</w:t>
+      </w:r>
+    </w:p>
+    <w:p>
+      <w:pPr>
+        <w:pStyle w:val="Prrafodelista"/>
+        <w:numPr>
+          <w:ilvl w:val="0"/>
+          <w:numId w:val="2"/>
+        </w:numPr>
+      </w:pPr>
       <w:r>
         <w:t>res.json</w:t>
       </w:r>
-      <w:proofErr w:type="spellEnd"/>
-      <w:proofErr w:type="gramEnd"/>
     </w:p>
     <w:p>
       <w:pPr>
@@ -6068,15 +5218,7 @@
         </w:numPr>
       </w:pPr>
       <w:r>
-        <w:t xml:space="preserve">¿Cómo se realiza la identificación de usuarios en </w:t>
-      </w:r>
-      <w:proofErr w:type="spellStart"/>
-      <w:r>
-        <w:t>RESTful</w:t>
-      </w:r>
-      <w:proofErr w:type="spellEnd"/>
-      <w:r>
-        <w:t>?</w:t>
+        <w:t>¿Cómo se realiza la identificación de usuarios en RESTful?</w:t>
       </w:r>
     </w:p>
     <w:p>
@@ -6120,7 +5262,13 @@
         </w:numPr>
       </w:pPr>
       <w:r>
-        <w:t>Cada usuario es provisto de un token único que le identifica y es asociado a todas las peticiones realizados a los servicios.</w:t>
+        <w:t>Cada usuario es provisto de un token único que le identifica y es asociado a</w:t>
+      </w:r>
+      <w:r>
+        <w:t xml:space="preserve"> todas las peticiones realizadas</w:t>
+      </w:r>
+      <w:r>
+        <w:t xml:space="preserve"> a los servicios.</w:t>
       </w:r>
     </w:p>
     <w:p>
@@ -6245,23 +5393,7 @@
       </w:pPr>
       <w:r>
         <w:lastRenderedPageBreak/>
-        <w:t>¿Para qué se usa el control de acceso HTTP Access-Control-</w:t>
-      </w:r>
-      <w:proofErr w:type="spellStart"/>
-      <w:r>
-        <w:t>Allow</w:t>
-      </w:r>
-      <w:proofErr w:type="spellEnd"/>
-      <w:r>
-        <w:t>-</w:t>
-      </w:r>
-      <w:proofErr w:type="spellStart"/>
-      <w:r>
-        <w:t>Origin</w:t>
-      </w:r>
-      <w:proofErr w:type="spellEnd"/>
-      <w:r>
-        <w:t>?</w:t>
+        <w:t>¿Para qué se usa el control de acceso HTTP Access-Control-Allow-Origin?</w:t>
       </w:r>
     </w:p>
     <w:p>
@@ -6301,23 +5433,7 @@
         </w:numPr>
       </w:pPr>
       <w:r>
-        <w:t>¿Para qué se usa el control de acceso HTTP Access-Control-</w:t>
-      </w:r>
-      <w:proofErr w:type="spellStart"/>
-      <w:r>
-        <w:t>Allow</w:t>
-      </w:r>
-      <w:proofErr w:type="spellEnd"/>
-      <w:r>
-        <w:t>-</w:t>
-      </w:r>
-      <w:proofErr w:type="spellStart"/>
-      <w:r>
-        <w:t>Credentials</w:t>
-      </w:r>
-      <w:proofErr w:type="spellEnd"/>
-      <w:r>
-        <w:t>?</w:t>
+        <w:t>¿Para qué se usa el control de acceso HTTP Access-Control-Allow-Credentials?</w:t>
       </w:r>
     </w:p>
     <w:p>
@@ -6337,23 +5453,7 @@
         </w:numPr>
       </w:pPr>
       <w:r>
-        <w:t>¿Para qué se usa el control de acceso HTTP Access-Control-</w:t>
-      </w:r>
-      <w:proofErr w:type="spellStart"/>
-      <w:r>
-        <w:t>Allow</w:t>
-      </w:r>
-      <w:proofErr w:type="spellEnd"/>
-      <w:r>
-        <w:t>-</w:t>
-      </w:r>
-      <w:proofErr w:type="spellStart"/>
-      <w:r>
-        <w:t>Methods</w:t>
-      </w:r>
-      <w:proofErr w:type="spellEnd"/>
-      <w:r>
-        <w:t>?</w:t>
+        <w:t>¿Para qué se usa el control de acceso HTTP Access-Control-Allow-Methods?</w:t>
       </w:r>
     </w:p>
     <w:p>
@@ -6373,23 +5473,7 @@
         </w:numPr>
       </w:pPr>
       <w:r>
-        <w:t>¿Para qué se usa el control de acceso HTTP Access-Control-</w:t>
-      </w:r>
-      <w:proofErr w:type="spellStart"/>
-      <w:r>
-        <w:t>Allow</w:t>
-      </w:r>
-      <w:proofErr w:type="spellEnd"/>
-      <w:r>
-        <w:t>-</w:t>
-      </w:r>
-      <w:proofErr w:type="spellStart"/>
-      <w:r>
-        <w:t>Headers</w:t>
-      </w:r>
-      <w:proofErr w:type="spellEnd"/>
-      <w:r>
-        <w:t>?</w:t>
+        <w:t>¿Para qué se usa el control de acceso HTTP Access-Control-Allow-Headers?</w:t>
       </w:r>
     </w:p>
     <w:p>
@@ -6399,6 +5483,8 @@
       <w:r>
         <w:t>Indica que encabezados HTTP se pueden usar durante la solicitud actual.</w:t>
       </w:r>
+      <w:bookmarkStart w:id="0" w:name="_GoBack"/>
+      <w:bookmarkEnd w:id="0"/>
     </w:p>
     <w:p>
       <w:pPr>
@@ -6409,15 +5495,51 @@
         </w:numPr>
       </w:pPr>
       <w:r>
-        <w:t>¿Qué es el protocolo de comunicación – SOAP?</w:t>
-      </w:r>
-    </w:p>
-    <w:p>
-      <w:pPr>
-        <w:pStyle w:val="Prrafodelista"/>
-      </w:pPr>
-      <w:r>
-        <w:t>Es un estándar basado en XML para el intercambio de información entre aplicaciones en entornos descentralizados y distribuidos.</w:t>
+        <w:t xml:space="preserve">¿Qué </w:t>
+      </w:r>
+      <w:r>
+        <w:t>es E</w:t>
+      </w:r>
+      <w:r>
+        <w:t>nvelope?</w:t>
+      </w:r>
+    </w:p>
+    <w:p>
+      <w:pPr>
+        <w:pStyle w:val="Prrafodelista"/>
+      </w:pPr>
+      <w:r>
+        <w:t>Es el contenedor del mensaje SOAP. Contiene:</w:t>
+      </w:r>
+    </w:p>
+    <w:p>
+      <w:pPr>
+        <w:pStyle w:val="Prrafodelista"/>
+        <w:numPr>
+          <w:ilvl w:val="0"/>
+          <w:numId w:val="2"/>
+        </w:numPr>
+      </w:pPr>
+      <w:r>
+        <w:t>Header, cabecera que es opcional.</w:t>
+      </w:r>
+    </w:p>
+    <w:p>
+      <w:pPr>
+        <w:pStyle w:val="Prrafodelista"/>
+        <w:numPr>
+          <w:ilvl w:val="0"/>
+          <w:numId w:val="2"/>
+        </w:numPr>
+      </w:pPr>
+      <w:r>
+        <w:t xml:space="preserve">Body, cuerpo que es </w:t>
+      </w:r>
+      <w:r>
+        <w:t>obligatorio</w:t>
+      </w:r>
+      <w:r>
+        <w:t>.</w:t>
       </w:r>
     </w:p>
     <w:p>
@@ -6429,251 +5551,217 @@
         </w:numPr>
       </w:pPr>
       <w:r>
-        <w:t xml:space="preserve">¿Qué </w:t>
-      </w:r>
-      <w:r>
-        <w:t xml:space="preserve">es </w:t>
-      </w:r>
-      <w:proofErr w:type="spellStart"/>
+        <w:t>¿Qué es SOAP Header?</w:t>
+      </w:r>
+    </w:p>
+    <w:p>
+      <w:pPr>
+        <w:pStyle w:val="Prrafodelista"/>
+      </w:pPr>
+      <w:r>
+        <w:t>Es un elemento opcional para incluir meta-información sobre el mensaje SOAP, como debe ser procesado el mensaje.</w:t>
+      </w:r>
+    </w:p>
+    <w:p>
+      <w:pPr>
+        <w:pStyle w:val="Ttulo2"/>
+        <w:numPr>
+          <w:ilvl w:val="0"/>
+          <w:numId w:val="4"/>
+        </w:numPr>
+      </w:pPr>
+      <w:r>
+        <w:t>¿Qué es SOAP Body?</w:t>
+      </w:r>
+    </w:p>
+    <w:p>
+      <w:pPr>
+        <w:pStyle w:val="Prrafodelista"/>
+      </w:pPr>
+      <w:r>
+        <w:t>Contiene la información relativa a la llamada / respuesta.</w:t>
+      </w:r>
+    </w:p>
+    <w:p>
+      <w:pPr>
+        <w:pStyle w:val="Prrafodelista"/>
+        <w:numPr>
+          <w:ilvl w:val="0"/>
+          <w:numId w:val="2"/>
+        </w:numPr>
+      </w:pPr>
+      <w:r>
+        <w:t>Datos enviados como repuesta tras la ejecución de servicio.</w:t>
+      </w:r>
+    </w:p>
+    <w:p>
+      <w:pPr>
+        <w:pStyle w:val="Prrafodelista"/>
+        <w:numPr>
+          <w:ilvl w:val="0"/>
+          <w:numId w:val="2"/>
+        </w:numPr>
+      </w:pPr>
+      <w:r>
+        <w:t>Información de error y estado.</w:t>
+      </w:r>
+    </w:p>
+    <w:p>
+      <w:pPr>
+        <w:pStyle w:val="Ttulo2"/>
+        <w:numPr>
+          <w:ilvl w:val="0"/>
+          <w:numId w:val="4"/>
+        </w:numPr>
+      </w:pPr>
+      <w:r>
+        <w:t>¿Cuáles son las desventajas de servicio Web SOAP?</w:t>
+      </w:r>
+    </w:p>
+    <w:p>
+      <w:pPr>
+        <w:pStyle w:val="Prrafodelista"/>
+        <w:numPr>
+          <w:ilvl w:val="0"/>
+          <w:numId w:val="2"/>
+        </w:numPr>
+      </w:pPr>
+      <w:r>
+        <w:t xml:space="preserve">Al usar </w:t>
+      </w:r>
+      <w:r>
+        <w:t>gramática</w:t>
+      </w:r>
+      <w:r>
+        <w:t xml:space="preserve"> XML puede ser más lento que otros.</w:t>
+      </w:r>
+    </w:p>
+    <w:p>
+      <w:pPr>
+        <w:pStyle w:val="Prrafodelista"/>
+        <w:numPr>
+          <w:ilvl w:val="0"/>
+          <w:numId w:val="2"/>
+        </w:numPr>
+      </w:pPr>
+      <w:r>
+        <w:t>Los binarios se codifican en texto, si el archivo</w:t>
+      </w:r>
+      <w:r>
+        <w:t xml:space="preserve"> es demasiado grande ralentizará</w:t>
+      </w:r>
+      <w:r>
+        <w:t xml:space="preserve"> el rendimiento.</w:t>
+      </w:r>
+    </w:p>
+    <w:p>
+      <w:pPr>
+        <w:pStyle w:val="Ttulo2"/>
+        <w:numPr>
+          <w:ilvl w:val="0"/>
+          <w:numId w:val="4"/>
+        </w:numPr>
+      </w:pPr>
+      <w:r>
+        <w:t>¿Qué es WSDL?</w:t>
+      </w:r>
+    </w:p>
+    <w:p>
+      <w:pPr>
+        <w:pStyle w:val="Prrafodelista"/>
+      </w:pPr>
+      <w:r>
+        <w:t xml:space="preserve">Es un lenguaje basado en XML utilizado para describir la funcionalidad </w:t>
+      </w:r>
+      <w:r>
+        <w:t>que proporciona un servicio Web, es decir, define como serán los mensajes SOAP que se utilizarán.</w:t>
+      </w:r>
+    </w:p>
+    <w:p>
+      <w:pPr>
+        <w:pStyle w:val="Ttulo2"/>
+        <w:numPr>
+          <w:ilvl w:val="0"/>
+          <w:numId w:val="4"/>
+        </w:numPr>
+      </w:pPr>
+      <w:r>
+        <w:t>¿Cuál es la estructura de un documento WSDL?</w:t>
+      </w:r>
+    </w:p>
+    <w:p>
+      <w:pPr>
+        <w:pStyle w:val="Prrafodelista"/>
+      </w:pPr>
+      <w:r>
+        <w:t>Consta de dos partes:</w:t>
+      </w:r>
+    </w:p>
+    <w:p>
+      <w:pPr>
+        <w:pStyle w:val="Prrafodelista"/>
+        <w:numPr>
+          <w:ilvl w:val="0"/>
+          <w:numId w:val="2"/>
+        </w:numPr>
+      </w:pPr>
+      <w:r>
+        <w:t>Definición de la interfaz del servicio:</w:t>
+      </w:r>
+    </w:p>
+    <w:p>
+      <w:pPr>
+        <w:pStyle w:val="Prrafodelista"/>
+        <w:numPr>
+          <w:ilvl w:val="1"/>
+          <w:numId w:val="2"/>
+        </w:numPr>
+      </w:pPr>
+      <w:r>
+        <w:lastRenderedPageBreak/>
+        <w:t>Tipos de datos - &lt;types&gt;: define los tipos de datos utilizados</w:t>
+      </w:r>
+    </w:p>
+    <w:p>
+      <w:pPr>
+        <w:pStyle w:val="Prrafodelista"/>
+        <w:numPr>
+          <w:ilvl w:val="1"/>
+          <w:numId w:val="2"/>
+        </w:numPr>
+      </w:pPr>
+      <w:r>
+        <w:t>Mensajes - &lt;message&gt;: descripción de los mensajes de entrada/salida que serán utilizados en las operaciones.</w:t>
+      </w:r>
+    </w:p>
+    <w:p>
+      <w:pPr>
+        <w:pStyle w:val="Prrafodelista"/>
+        <w:numPr>
+          <w:ilvl w:val="1"/>
+          <w:numId w:val="2"/>
+        </w:numPr>
+      </w:pPr>
+      <w:r>
+        <w:t xml:space="preserve">Tipo de puerto - &lt;portType&gt;: especificación de las operaciones (funcionalidad) soportadas por un </w:t>
+      </w:r>
       <w:r>
         <w:t>E</w:t>
       </w:r>
       <w:r>
-        <w:t>nvelope</w:t>
-      </w:r>
-      <w:proofErr w:type="spellEnd"/>
-      <w:r>
-        <w:t>?</w:t>
-      </w:r>
-    </w:p>
-    <w:p>
-      <w:pPr>
-        <w:pStyle w:val="Prrafodelista"/>
-      </w:pPr>
-      <w:r>
-        <w:t>Es el contenedor del mensaje SOAP. Contiene:</w:t>
-      </w:r>
-    </w:p>
-    <w:p>
-      <w:pPr>
-        <w:pStyle w:val="Prrafodelista"/>
-        <w:numPr>
-          <w:ilvl w:val="0"/>
-          <w:numId w:val="2"/>
-        </w:numPr>
-      </w:pPr>
-      <w:proofErr w:type="spellStart"/>
-      <w:r>
-        <w:t>Header</w:t>
-      </w:r>
-      <w:proofErr w:type="spellEnd"/>
-      <w:r>
-        <w:t>, cabecera que es opcional.</w:t>
-      </w:r>
-    </w:p>
-    <w:p>
-      <w:pPr>
-        <w:pStyle w:val="Prrafodelista"/>
-        <w:numPr>
-          <w:ilvl w:val="0"/>
-          <w:numId w:val="2"/>
-        </w:numPr>
-      </w:pPr>
-      <w:proofErr w:type="spellStart"/>
-      <w:r>
-        <w:t>Body</w:t>
-      </w:r>
-      <w:proofErr w:type="spellEnd"/>
-      <w:r>
-        <w:t xml:space="preserve">, cuerpo que es </w:t>
-      </w:r>
-      <w:proofErr w:type="spellStart"/>
-      <w:r>
-        <w:t>obligatioro</w:t>
-      </w:r>
-      <w:proofErr w:type="spellEnd"/>
-      <w:r>
-        <w:t>.</w:t>
-      </w:r>
-    </w:p>
-    <w:p>
-      <w:pPr>
-        <w:pStyle w:val="Ttulo2"/>
-        <w:numPr>
-          <w:ilvl w:val="0"/>
-          <w:numId w:val="4"/>
-        </w:numPr>
-      </w:pPr>
-      <w:r>
-        <w:t xml:space="preserve">¿Qué es SOAP </w:t>
-      </w:r>
-      <w:proofErr w:type="spellStart"/>
-      <w:r>
-        <w:t>Header</w:t>
-      </w:r>
-      <w:proofErr w:type="spellEnd"/>
-      <w:r>
-        <w:t>?</w:t>
-      </w:r>
-    </w:p>
-    <w:p>
-      <w:pPr>
-        <w:pStyle w:val="Prrafodelista"/>
-      </w:pPr>
-      <w:r>
-        <w:t>Es un elemento opcional para incluir meta-información sobre el mensaje SOAP, como debe ser procesado el mensaje.</w:t>
-      </w:r>
-    </w:p>
-    <w:p>
-      <w:pPr>
-        <w:pStyle w:val="Ttulo2"/>
-        <w:numPr>
-          <w:ilvl w:val="0"/>
-          <w:numId w:val="4"/>
-        </w:numPr>
-      </w:pPr>
-      <w:r>
-        <w:t xml:space="preserve">¿Qué es SOAP </w:t>
-      </w:r>
-      <w:proofErr w:type="spellStart"/>
-      <w:r>
-        <w:t>Body</w:t>
-      </w:r>
-      <w:proofErr w:type="spellEnd"/>
-      <w:r>
-        <w:t>?</w:t>
-      </w:r>
-    </w:p>
-    <w:p>
-      <w:pPr>
-        <w:pStyle w:val="Prrafodelista"/>
-      </w:pPr>
-      <w:r>
-        <w:t>Contiene la información relativa a la llamada / respuesta.</w:t>
-      </w:r>
-    </w:p>
-    <w:p>
-      <w:pPr>
-        <w:pStyle w:val="Prrafodelista"/>
-        <w:numPr>
-          <w:ilvl w:val="0"/>
-          <w:numId w:val="2"/>
-        </w:numPr>
-      </w:pPr>
-      <w:r>
-        <w:t>Datos enviados como repuesta tras la ejecución de servicio.</w:t>
-      </w:r>
-    </w:p>
-    <w:p>
-      <w:pPr>
-        <w:pStyle w:val="Prrafodelista"/>
-        <w:numPr>
-          <w:ilvl w:val="0"/>
-          <w:numId w:val="2"/>
-        </w:numPr>
-      </w:pPr>
-      <w:r>
-        <w:t>Información de error y estado.</w:t>
-      </w:r>
-    </w:p>
-    <w:p>
-      <w:pPr>
-        <w:pStyle w:val="Ttulo2"/>
-        <w:numPr>
-          <w:ilvl w:val="0"/>
-          <w:numId w:val="4"/>
-        </w:numPr>
-      </w:pPr>
-      <w:r>
-        <w:t>¿Cuáles son las desventajas de servicio Web SOAP?</w:t>
-      </w:r>
-    </w:p>
-    <w:p>
-      <w:pPr>
-        <w:pStyle w:val="Prrafodelista"/>
-        <w:numPr>
-          <w:ilvl w:val="0"/>
-          <w:numId w:val="2"/>
-        </w:numPr>
-      </w:pPr>
-      <w:r>
-        <w:t xml:space="preserve">Al usar </w:t>
-      </w:r>
-      <w:proofErr w:type="spellStart"/>
-      <w:r>
-        <w:t>gramatica</w:t>
-      </w:r>
-      <w:proofErr w:type="spellEnd"/>
-      <w:r>
-        <w:t xml:space="preserve"> XML puede ser más lento que otros.</w:t>
-      </w:r>
-    </w:p>
-    <w:p>
-      <w:pPr>
-        <w:pStyle w:val="Prrafodelista"/>
-        <w:numPr>
-          <w:ilvl w:val="0"/>
-          <w:numId w:val="2"/>
-        </w:numPr>
-      </w:pPr>
-      <w:r>
-        <w:t>Los binarios se codifican en texto, si el archivo es demasiado grande ralentizara el rendimiento.</w:t>
-      </w:r>
-    </w:p>
-    <w:p>
-      <w:pPr>
-        <w:pStyle w:val="Ttulo2"/>
-        <w:numPr>
-          <w:ilvl w:val="0"/>
-          <w:numId w:val="4"/>
-        </w:numPr>
-      </w:pPr>
-      <w:r>
-        <w:t>¿Qué es WSDL?</w:t>
-      </w:r>
-    </w:p>
-    <w:p>
-      <w:pPr>
-        <w:pStyle w:val="Prrafodelista"/>
-      </w:pPr>
-      <w:r>
-        <w:t xml:space="preserve">Es un lenguaje basado en XML utilizado para describir la funcionalidad </w:t>
-      </w:r>
-      <w:r>
-        <w:t>que proporciona un servicio Web, es decir, define como serán los mensajes SOAP que se utilizarán.</w:t>
-      </w:r>
-    </w:p>
-    <w:p>
-      <w:pPr>
-        <w:pStyle w:val="Ttulo2"/>
-        <w:numPr>
-          <w:ilvl w:val="0"/>
-          <w:numId w:val="4"/>
-        </w:numPr>
-      </w:pPr>
-      <w:r>
-        <w:lastRenderedPageBreak/>
-        <w:t>¿Cuál es la estructura de un documento WSDL?</w:t>
-      </w:r>
-    </w:p>
-    <w:p>
-      <w:pPr>
-        <w:pStyle w:val="Prrafodelista"/>
-      </w:pPr>
-      <w:r>
-        <w:t>Consta de dos partes:</w:t>
-      </w:r>
-    </w:p>
-    <w:p>
-      <w:pPr>
-        <w:pStyle w:val="Prrafodelista"/>
-        <w:numPr>
-          <w:ilvl w:val="0"/>
-          <w:numId w:val="2"/>
-        </w:numPr>
-      </w:pPr>
-      <w:r>
-        <w:t>Definición de la interfaz del servicio:</w:t>
+        <w:t>ndpoint de un servicio.</w:t>
+      </w:r>
+    </w:p>
+    <w:p>
+      <w:pPr>
+        <w:pStyle w:val="Prrafodelista"/>
+        <w:numPr>
+          <w:ilvl w:val="0"/>
+          <w:numId w:val="2"/>
+        </w:numPr>
+      </w:pPr>
+      <w:r>
+        <w:t>Definición de la implementación del servicio:</w:t>
       </w:r>
     </w:p>
     <w:p>
@@ -6685,15 +5773,13 @@
         </w:numPr>
       </w:pPr>
       <w:r>
-        <w:t>Tipos de datos - &lt;</w:t>
-      </w:r>
-      <w:proofErr w:type="spellStart"/>
-      <w:r>
-        <w:t>types</w:t>
-      </w:r>
-      <w:proofErr w:type="spellEnd"/>
-      <w:r>
-        <w:t>&gt;: define los tipos de datos utilizados</w:t>
+        <w:t xml:space="preserve">Uniones - &lt;binding&gt;: especifica </w:t>
+      </w:r>
+      <w:r>
+        <w:t>cómo</w:t>
+      </w:r>
+      <w:r>
+        <w:t xml:space="preserve"> se enlaza la operación con un protocolo.</w:t>
       </w:r>
     </w:p>
     <w:p>
@@ -6705,101 +5791,7 @@
         </w:numPr>
       </w:pPr>
       <w:r>
-        <w:t>Mensajes - &lt;</w:t>
-      </w:r>
-      <w:proofErr w:type="spellStart"/>
-      <w:r>
-        <w:t>message</w:t>
-      </w:r>
-      <w:proofErr w:type="spellEnd"/>
-      <w:r>
-        <w:t>&gt;: descripción de los mensajes de entrada/salida que serán utilizados en las operaciones.</w:t>
-      </w:r>
-    </w:p>
-    <w:p>
-      <w:pPr>
-        <w:pStyle w:val="Prrafodelista"/>
-        <w:numPr>
-          <w:ilvl w:val="1"/>
-          <w:numId w:val="2"/>
-        </w:numPr>
-      </w:pPr>
-      <w:r>
-        <w:t>Tipo de puerto - &lt;</w:t>
-      </w:r>
-      <w:proofErr w:type="spellStart"/>
-      <w:r>
-        <w:t>portType</w:t>
-      </w:r>
-      <w:proofErr w:type="spellEnd"/>
-      <w:r>
-        <w:t xml:space="preserve">&gt;: especificación de las operaciones (funcionalidad) soportadas por un </w:t>
-      </w:r>
-      <w:r>
-        <w:t>E</w:t>
-      </w:r>
-      <w:r>
-        <w:t>ndpoint de un servicio.</w:t>
-      </w:r>
-    </w:p>
-    <w:p>
-      <w:pPr>
-        <w:pStyle w:val="Prrafodelista"/>
-        <w:numPr>
-          <w:ilvl w:val="0"/>
-          <w:numId w:val="2"/>
-        </w:numPr>
-      </w:pPr>
-      <w:r>
-        <w:t>Definición de la implementación del servicio:</w:t>
-      </w:r>
-    </w:p>
-    <w:p>
-      <w:pPr>
-        <w:pStyle w:val="Prrafodelista"/>
-        <w:numPr>
-          <w:ilvl w:val="1"/>
-          <w:numId w:val="2"/>
-        </w:numPr>
-      </w:pPr>
-      <w:r>
-        <w:t>Uniones - &lt;</w:t>
-      </w:r>
-      <w:proofErr w:type="spellStart"/>
-      <w:r>
-        <w:t>binding</w:t>
-      </w:r>
-      <w:proofErr w:type="spellEnd"/>
-      <w:r>
-        <w:t xml:space="preserve">&gt;: especifica </w:t>
-      </w:r>
-      <w:proofErr w:type="spellStart"/>
-      <w:r>
-        <w:t>como</w:t>
-      </w:r>
-      <w:proofErr w:type="spellEnd"/>
-      <w:r>
-        <w:t xml:space="preserve"> se enlaza la operación con un protocolo.</w:t>
-      </w:r>
-    </w:p>
-    <w:p>
-      <w:pPr>
-        <w:pStyle w:val="Prrafodelista"/>
-        <w:numPr>
-          <w:ilvl w:val="1"/>
-          <w:numId w:val="2"/>
-        </w:numPr>
-      </w:pPr>
-      <w:r>
-        <w:t>Servicio - &lt;</w:t>
-      </w:r>
-      <w:proofErr w:type="spellStart"/>
-      <w:r>
-        <w:t>service</w:t>
-      </w:r>
-      <w:proofErr w:type="spellEnd"/>
-      <w:r>
-        <w:t>&gt;: indica donde se encuentra el servicio.</w:t>
+        <w:t>Servicio - &lt;service&gt;: indica donde se encuentra el servicio.</w:t>
       </w:r>
     </w:p>
     <w:p>
@@ -7022,7 +6014,7 @@
                                   <w:noProof/>
                                   <w:color w:val="4472C4" w:themeColor="accent1"/>
                                 </w:rPr>
-                                <w:t>2</w:t>
+                                <w:t>8</w:t>
                               </w:r>
                               <w:r>
                                 <w:rPr>
@@ -7133,7 +6125,7 @@
                             <w:noProof/>
                             <w:color w:val="4472C4" w:themeColor="accent1"/>
                           </w:rPr>
-                          <w:t>2</w:t>
+                          <w:t>8</w:t>
                         </w:r>
                         <w:r>
                           <w:rPr>
@@ -8568,7 +7560,7 @@
 </file>
 
 <file path=customXml/itemProps1.xml><?xml version="1.0" encoding="utf-8"?>
-<ds:datastoreItem xmlns:ds="http://schemas.openxmlformats.org/officeDocument/2006/customXml" ds:itemID="{4C11F65F-BA19-4898-9AEE-40EC0E4E98D8}">
+<ds:datastoreItem xmlns:ds="http://schemas.openxmlformats.org/officeDocument/2006/customXml" ds:itemID="{C4C4BD76-E5DC-48DE-A04A-AF4A72FE8429}">
   <ds:schemaRefs>
     <ds:schemaRef ds:uri="http://schemas.openxmlformats.org/officeDocument/2006/bibliography"/>
   </ds:schemaRefs>

</xml_diff>